<commit_message>
modified:   ../Experiment 1/Data/.Rhistory 	modified:   ../Experiment 1/Data/analyses.R 	modified:   Experiment_2_Prereg_FSS.docx 	modified:   GIMP and Image Files/tortoise_black.xcf 	modified:   GIMP and Image Files/turtle_green.xcf 	modified:   main.py 	modified:   main.pyc 	modified:   tortoise_black.png 	modified:   turtle_black.png 	modified:   turtle_green.png 	Debriefing Sheet_FSS_2.docx 	Debriefing_Sheet_FSS_2.pdf 	Experiment 2.rar 	Experiment 2.zip 	Experiment_2_Prereg_FSS.pdf 	GIMP and Image Files/turtle_black.xcf
</commit_message>
<xml_diff>
--- a/Experiment 2/Experiment_2_Prereg_FSS.docx
+++ b/Experiment 2/Experiment_2_Prereg_FSS.docx
@@ -42,7 +42,7 @@
         </w:rPr>
         <w:t>experiment is a follow-up to Experiment 1 from the same project (</w:t>
       </w:r>
-      <w:hyperlink r:id="rId5" w:history="1">
+      <w:hyperlink r:id="rId6" w:history="1">
         <w:r>
           <w:rPr>
             <w:rStyle w:val="Hyperlink"/>
@@ -72,7 +72,21 @@
           <w:rFonts w:ascii="Times New Roman" w:hAnsi="Times New Roman" w:cs="Times New Roman"/>
           <w:sz w:val="24"/>
         </w:rPr>
-        <w:t>predictable, even before the scene was presented. Any effect of scene context could have simply be</w:t>
+        <w:t xml:space="preserve">predictable, even before the scene was presented. </w:t>
+      </w:r>
+      <w:r>
+        <w:rPr>
+          <w:rFonts w:ascii="Times New Roman" w:hAnsi="Times New Roman" w:cs="Times New Roman"/>
+          <w:sz w:val="24"/>
+        </w:rPr>
+        <w:t xml:space="preserve">Even if reaction times were not affected by the number of distractors in the irrelevant regions, it </w:t>
+      </w:r>
+      <w:r>
+        <w:rPr>
+          <w:rFonts w:ascii="Times New Roman" w:hAnsi="Times New Roman" w:cs="Times New Roman"/>
+          <w:sz w:val="24"/>
+        </w:rPr>
+        <w:t>could have simply be</w:t>
       </w:r>
       <w:r>
         <w:rPr>
@@ -93,7 +107,14 @@
           <w:rFonts w:ascii="Times New Roman" w:hAnsi="Times New Roman" w:cs="Times New Roman"/>
           <w:sz w:val="24"/>
         </w:rPr>
-        <w:t xml:space="preserve">the bottom half (relevant region) of the screen even before the search display was presented. </w:t>
+        <w:t>the bottom half (relevant region) of the screen even before the search display was presented.</w:t>
+      </w:r>
+      <w:r>
+        <w:rPr>
+          <w:rFonts w:ascii="Times New Roman" w:hAnsi="Times New Roman" w:cs="Times New Roman"/>
+          <w:sz w:val="24"/>
+        </w:rPr>
+        <w:t xml:space="preserve"> </w:t>
       </w:r>
     </w:p>
     <w:p>
@@ -109,7 +130,113 @@
           <w:rFonts w:ascii="Times New Roman" w:hAnsi="Times New Roman" w:cs="Times New Roman"/>
           <w:sz w:val="24"/>
         </w:rPr>
-        <w:t xml:space="preserve">Thus, in this experiment, we sought to remove this contingency such that the scene context would not be predictable from trial to trial. To this end, we utilized a top-down view of a beach scene which was horizontally divided into a “sea” region and a “sand” region. This way, both the sand and sea regions could appear on either the top or bottom half of the scene. </w:t>
+        <w:t xml:space="preserve">In addition, the irrelevant-region distractor (grey bird) was visually very different from the target (orange fish), while the relevant-region distractor (grey fish) was visually very similar to the target. </w:t>
+      </w:r>
+      <w:r>
+        <w:rPr>
+          <w:rFonts w:ascii="Times New Roman" w:hAnsi="Times New Roman" w:cs="Times New Roman"/>
+          <w:sz w:val="24"/>
+        </w:rPr>
+        <w:t xml:space="preserve">Thus, the finding that irrelevant-region distractors did not affect reaction times could be </w:t>
+      </w:r>
+      <w:proofErr w:type="gramStart"/>
+      <w:r>
+        <w:rPr>
+          <w:rFonts w:ascii="Times New Roman" w:hAnsi="Times New Roman" w:cs="Times New Roman"/>
+          <w:sz w:val="24"/>
+        </w:rPr>
+        <w:t>due to the fact that</w:t>
+      </w:r>
+      <w:proofErr w:type="gramEnd"/>
+      <w:r>
+        <w:rPr>
+          <w:rFonts w:ascii="Times New Roman" w:hAnsi="Times New Roman" w:cs="Times New Roman"/>
+          <w:sz w:val="24"/>
+        </w:rPr>
+        <w:t xml:space="preserve"> these distractors were visually very different from the target and are quickly rejected, rather than due to guidance from scene context.  </w:t>
+      </w:r>
+    </w:p>
+    <w:p>
+      <w:pPr>
+        <w:spacing w:line="276" w:lineRule="auto"/>
+        <w:rPr>
+          <w:rFonts w:ascii="Times New Roman" w:hAnsi="Times New Roman" w:cs="Times New Roman"/>
+          <w:sz w:val="24"/>
+        </w:rPr>
+      </w:pPr>
+      <w:r>
+        <w:rPr>
+          <w:rFonts w:ascii="Times New Roman" w:hAnsi="Times New Roman" w:cs="Times New Roman"/>
+          <w:sz w:val="24"/>
+        </w:rPr>
+        <w:t>Lastly, although the distractors both had similar colors, the background against which they appeared had different colors that might have contributed to different evidence accumulation processes.</w:t>
+      </w:r>
+    </w:p>
+    <w:p>
+      <w:pPr>
+        <w:spacing w:line="276" w:lineRule="auto"/>
+        <w:rPr>
+          <w:rFonts w:ascii="Times New Roman" w:hAnsi="Times New Roman" w:cs="Times New Roman"/>
+          <w:sz w:val="24"/>
+        </w:rPr>
+      </w:pPr>
+      <w:r>
+        <w:rPr>
+          <w:rFonts w:ascii="Times New Roman" w:hAnsi="Times New Roman" w:cs="Times New Roman"/>
+          <w:sz w:val="24"/>
+        </w:rPr>
+        <w:t xml:space="preserve">Thus, in this experiment, we sought to </w:t>
+      </w:r>
+      <w:r>
+        <w:rPr>
+          <w:rFonts w:ascii="Times New Roman" w:hAnsi="Times New Roman" w:cs="Times New Roman"/>
+          <w:sz w:val="24"/>
+        </w:rPr>
+        <w:t>address these problems</w:t>
+      </w:r>
+      <w:r>
+        <w:rPr>
+          <w:rFonts w:ascii="Times New Roman" w:hAnsi="Times New Roman" w:cs="Times New Roman"/>
+          <w:sz w:val="24"/>
+        </w:rPr>
+        <w:t xml:space="preserve">. To this end, we utilized a top-down view of a beach scene which was horizontally divided into a “sea” region and a “sand” region. This way, both the sand and sea regions could appear on either the top or bottom half of the scene. </w:t>
+      </w:r>
+      <w:r>
+        <w:rPr>
+          <w:rFonts w:ascii="Times New Roman" w:hAnsi="Times New Roman" w:cs="Times New Roman"/>
+          <w:sz w:val="24"/>
+        </w:rPr>
+        <w:t xml:space="preserve">In addition, we utilized distractors (tortoises and turtles) that were both highly visually </w:t>
+      </w:r>
+      <w:proofErr w:type="gramStart"/>
+      <w:r>
+        <w:rPr>
+          <w:rFonts w:ascii="Times New Roman" w:hAnsi="Times New Roman" w:cs="Times New Roman"/>
+          <w:sz w:val="24"/>
+        </w:rPr>
+        <w:t>similar to</w:t>
+      </w:r>
+      <w:proofErr w:type="gramEnd"/>
+      <w:r>
+        <w:rPr>
+          <w:rFonts w:ascii="Times New Roman" w:hAnsi="Times New Roman" w:cs="Times New Roman"/>
+          <w:sz w:val="24"/>
+        </w:rPr>
+        <w:t xml:space="preserve"> the target (turtle)</w:t>
+      </w:r>
+      <w:r>
+        <w:rPr>
+          <w:rFonts w:ascii="Times New Roman" w:hAnsi="Times New Roman" w:cs="Times New Roman"/>
+          <w:sz w:val="24"/>
+        </w:rPr>
+        <w:t xml:space="preserve">. In addition, </w:t>
+      </w:r>
+      <w:r>
+        <w:rPr>
+          <w:rFonts w:ascii="Times New Roman" w:hAnsi="Times New Roman" w:cs="Times New Roman"/>
+          <w:sz w:val="24"/>
+        </w:rPr>
+        <w:t>the irrelevant “sand” region will have the same color as the relevant “sea” region.</w:t>
       </w:r>
     </w:p>
     <w:p>
@@ -164,7 +291,25 @@
           <w:sz w:val="24"/>
           <w:szCs w:val="24"/>
         </w:rPr>
-        <w:t>The study will be a full-within 4 (</w:t>
+        <w:t>The study will be a full</w:t>
+      </w:r>
+      <w:r>
+        <w:rPr>
+          <w:rFonts w:ascii="Times New Roman" w:hAnsi="Times New Roman" w:cs="Times New Roman"/>
+          <w:color w:val="000000" w:themeColor="text1"/>
+          <w:sz w:val="24"/>
+          <w:szCs w:val="24"/>
+        </w:rPr>
+        <w:t>y</w:t>
+      </w:r>
+      <w:r>
+        <w:rPr>
+          <w:rFonts w:ascii="Times New Roman" w:hAnsi="Times New Roman" w:cs="Times New Roman"/>
+          <w:color w:val="000000" w:themeColor="text1"/>
+          <w:sz w:val="24"/>
+          <w:szCs w:val="24"/>
+        </w:rPr>
+        <w:t>-within 4 (</w:t>
       </w:r>
       <w:r>
         <w:rPr>
@@ -289,19 +434,35 @@
           <w:sz w:val="24"/>
           <w:szCs w:val="24"/>
         </w:rPr>
-        <w:t xml:space="preserve"> refers to the number of lures (e.g. there would be a total of 5 tortoises in the </w:t>
-      </w:r>
-      <w:proofErr w:type="gramStart"/>
-      <w:r>
-        <w:rPr>
-          <w:rFonts w:ascii="Times New Roman" w:hAnsi="Times New Roman" w:cs="Times New Roman"/>
-          <w:color w:val="000000" w:themeColor="text1"/>
-          <w:sz w:val="24"/>
-          <w:szCs w:val="24"/>
-        </w:rPr>
-        <w:t>4 tortoise</w:t>
-      </w:r>
-      <w:proofErr w:type="gramEnd"/>
+        <w:t xml:space="preserve"> refers to the number of </w:t>
+      </w:r>
+      <w:r>
+        <w:rPr>
+          <w:rFonts w:ascii="Times New Roman" w:hAnsi="Times New Roman" w:cs="Times New Roman"/>
+          <w:color w:val="000000" w:themeColor="text1"/>
+          <w:sz w:val="24"/>
+          <w:szCs w:val="24"/>
+        </w:rPr>
+        <w:t>distractors</w:t>
+      </w:r>
+      <w:r>
+        <w:rPr>
+          <w:rFonts w:ascii="Times New Roman" w:hAnsi="Times New Roman" w:cs="Times New Roman"/>
+          <w:color w:val="000000" w:themeColor="text1"/>
+          <w:sz w:val="24"/>
+          <w:szCs w:val="24"/>
+        </w:rPr>
+        <w:t xml:space="preserve"> (e.g. there would be a total of 5 </w:t>
+      </w:r>
+      <w:r>
+        <w:rPr>
+          <w:rFonts w:ascii="Times New Roman" w:hAnsi="Times New Roman" w:cs="Times New Roman"/>
+          <w:color w:val="000000" w:themeColor="text1"/>
+          <w:sz w:val="24"/>
+          <w:szCs w:val="24"/>
+        </w:rPr>
+        <w:t>turtles in the 4-turtle</w:t>
+      </w:r>
       <w:r>
         <w:rPr>
           <w:rFonts w:ascii="Times New Roman" w:hAnsi="Times New Roman" w:cs="Times New Roman"/>
@@ -318,61 +479,124 @@
           <w:sz w:val="24"/>
           <w:szCs w:val="24"/>
         </w:rPr>
-        <w:t xml:space="preserve">There would thus be 16 cells in total. There would be 45 trials per cell for a total of 720 cells. The entire experiment will be divided into 9 blocks of 90 trials each, with a rest period after each block. Within each block, there will be an equal number of conditions that will be presented in a random order. Both the </w:t>
-      </w:r>
-      <w:r>
-        <w:rPr>
-          <w:rFonts w:ascii="Times New Roman" w:hAnsi="Times New Roman" w:cs="Times New Roman"/>
-          <w:color w:val="000000" w:themeColor="text1"/>
-          <w:sz w:val="24"/>
-          <w:szCs w:val="24"/>
-        </w:rPr>
-        <w:t>tortoise and turtle lures will be brown</w:t>
-      </w:r>
-      <w:r>
-        <w:rPr>
-          <w:rFonts w:ascii="Times New Roman" w:hAnsi="Times New Roman" w:cs="Times New Roman"/>
-          <w:color w:val="000000" w:themeColor="text1"/>
-          <w:sz w:val="24"/>
-          <w:szCs w:val="24"/>
-        </w:rPr>
-        <w:t xml:space="preserve"> in color, while the target </w:t>
-      </w:r>
-      <w:r>
-        <w:rPr>
-          <w:rFonts w:ascii="Times New Roman" w:hAnsi="Times New Roman" w:cs="Times New Roman"/>
-          <w:color w:val="000000" w:themeColor="text1"/>
-          <w:sz w:val="24"/>
-          <w:szCs w:val="24"/>
-        </w:rPr>
-        <w:t>tortoise</w:t>
-      </w:r>
-      <w:r>
-        <w:rPr>
-          <w:rFonts w:ascii="Times New Roman" w:hAnsi="Times New Roman" w:cs="Times New Roman"/>
-          <w:color w:val="000000" w:themeColor="text1"/>
-          <w:sz w:val="24"/>
-          <w:szCs w:val="24"/>
-        </w:rPr>
-        <w:t xml:space="preserve"> will be </w:t>
-      </w:r>
-      <w:r>
-        <w:rPr>
-          <w:rFonts w:ascii="Times New Roman" w:hAnsi="Times New Roman" w:cs="Times New Roman"/>
-          <w:color w:val="000000" w:themeColor="text1"/>
-          <w:sz w:val="24"/>
-          <w:szCs w:val="24"/>
-        </w:rPr>
-        <w:t>green</w:t>
-      </w:r>
-      <w:r>
-        <w:rPr>
-          <w:rFonts w:ascii="Times New Roman" w:hAnsi="Times New Roman" w:cs="Times New Roman"/>
-          <w:color w:val="000000" w:themeColor="text1"/>
-          <w:sz w:val="24"/>
-          <w:szCs w:val="24"/>
-        </w:rPr>
-        <w:t xml:space="preserve"> in color. All stimuli can be facing either the left or the right</w:t>
+        <w:t xml:space="preserve">There would </w:t>
+      </w:r>
+      <w:r>
+        <w:rPr>
+          <w:rFonts w:ascii="Times New Roman" w:hAnsi="Times New Roman" w:cs="Times New Roman"/>
+          <w:color w:val="000000" w:themeColor="text1"/>
+          <w:sz w:val="24"/>
+          <w:szCs w:val="24"/>
+        </w:rPr>
+        <w:t>be 16 cells in total., with 50</w:t>
+      </w:r>
+      <w:r>
+        <w:rPr>
+          <w:rFonts w:ascii="Times New Roman" w:hAnsi="Times New Roman" w:cs="Times New Roman"/>
+          <w:color w:val="000000" w:themeColor="text1"/>
+          <w:sz w:val="24"/>
+          <w:szCs w:val="24"/>
+        </w:rPr>
+        <w:t xml:space="preserve"> trials per cell for a total of </w:t>
+      </w:r>
+      <w:r>
+        <w:rPr>
+          <w:rFonts w:ascii="Times New Roman" w:hAnsi="Times New Roman" w:cs="Times New Roman"/>
+          <w:color w:val="000000" w:themeColor="text1"/>
+          <w:sz w:val="24"/>
+          <w:szCs w:val="24"/>
+        </w:rPr>
+        <w:t>800</w:t>
+      </w:r>
+      <w:r>
+        <w:rPr>
+          <w:rFonts w:ascii="Times New Roman" w:hAnsi="Times New Roman" w:cs="Times New Roman"/>
+          <w:color w:val="000000" w:themeColor="text1"/>
+          <w:sz w:val="24"/>
+          <w:szCs w:val="24"/>
+        </w:rPr>
+        <w:t xml:space="preserve"> cells. The entire experiment will be divided into </w:t>
+      </w:r>
+      <w:r>
+        <w:rPr>
+          <w:rFonts w:ascii="Times New Roman" w:hAnsi="Times New Roman" w:cs="Times New Roman"/>
+          <w:color w:val="000000" w:themeColor="text1"/>
+          <w:sz w:val="24"/>
+          <w:szCs w:val="24"/>
+        </w:rPr>
+        <w:t>5</w:t>
+      </w:r>
+      <w:r>
+        <w:rPr>
+          <w:rFonts w:ascii="Times New Roman" w:hAnsi="Times New Roman" w:cs="Times New Roman"/>
+          <w:color w:val="000000" w:themeColor="text1"/>
+          <w:sz w:val="24"/>
+          <w:szCs w:val="24"/>
+        </w:rPr>
+        <w:t xml:space="preserve"> blocks of </w:t>
+      </w:r>
+      <w:r>
+        <w:rPr>
+          <w:rFonts w:ascii="Times New Roman" w:hAnsi="Times New Roman" w:cs="Times New Roman"/>
+          <w:color w:val="000000" w:themeColor="text1"/>
+          <w:sz w:val="24"/>
+          <w:szCs w:val="24"/>
+        </w:rPr>
+        <w:t>160</w:t>
+      </w:r>
+      <w:r>
+        <w:rPr>
+          <w:rFonts w:ascii="Times New Roman" w:hAnsi="Times New Roman" w:cs="Times New Roman"/>
+          <w:color w:val="000000" w:themeColor="text1"/>
+          <w:sz w:val="24"/>
+          <w:szCs w:val="24"/>
+        </w:rPr>
+        <w:t xml:space="preserve"> trials each, with a rest period after each block. Within each block, there will be an equal number of conditions that will be presented in a random order. Both the </w:t>
+      </w:r>
+      <w:r>
+        <w:rPr>
+          <w:rFonts w:ascii="Times New Roman" w:hAnsi="Times New Roman" w:cs="Times New Roman"/>
+          <w:color w:val="000000" w:themeColor="text1"/>
+          <w:sz w:val="24"/>
+          <w:szCs w:val="24"/>
+        </w:rPr>
+        <w:t>tortoise and turtle lur</w:t>
+      </w:r>
+      <w:r>
+        <w:rPr>
+          <w:rFonts w:ascii="Times New Roman" w:hAnsi="Times New Roman" w:cs="Times New Roman"/>
+          <w:color w:val="000000" w:themeColor="text1"/>
+          <w:sz w:val="24"/>
+          <w:szCs w:val="24"/>
+        </w:rPr>
+        <w:t>es will have a black shell and olive limbs</w:t>
+      </w:r>
+      <w:r>
+        <w:rPr>
+          <w:rFonts w:ascii="Times New Roman" w:hAnsi="Times New Roman" w:cs="Times New Roman"/>
+          <w:color w:val="000000" w:themeColor="text1"/>
+          <w:sz w:val="24"/>
+          <w:szCs w:val="24"/>
+        </w:rPr>
+        <w:t xml:space="preserve">, while the target </w:t>
+      </w:r>
+      <w:r>
+        <w:rPr>
+          <w:rFonts w:ascii="Times New Roman" w:hAnsi="Times New Roman" w:cs="Times New Roman"/>
+          <w:color w:val="000000" w:themeColor="text1"/>
+          <w:sz w:val="24"/>
+          <w:szCs w:val="24"/>
+        </w:rPr>
+        <w:t>turtle will have a green shell with brown limbs (Figure 1)</w:t>
+      </w:r>
+      <w:r>
+        <w:rPr>
+          <w:rFonts w:ascii="Times New Roman" w:hAnsi="Times New Roman" w:cs="Times New Roman"/>
+          <w:color w:val="000000" w:themeColor="text1"/>
+          <w:sz w:val="24"/>
+          <w:szCs w:val="24"/>
+        </w:rPr>
+        <w:t>. All stimuli can be facing either the left or the right</w:t>
       </w:r>
       <w:r>
         <w:rPr>
@@ -407,7 +631,7 @@
           <w:sz w:val="24"/>
           <w:szCs w:val="24"/>
         </w:rPr>
-        <w:t>.</w:t>
+        <w:t xml:space="preserve">, and will subtend approximately 1.328 x 0.986 degrees of visual angle. </w:t>
       </w:r>
     </w:p>
     <w:p>
@@ -440,20 +664,210 @@
           <w:sz w:val="24"/>
           <w:szCs w:val="24"/>
         </w:rPr>
-        <w:t xml:space="preserve">The stimuli will be randomly presented on a 10 x 10 grid, with the constrain that turtles will only appear in the water, and tortoises will only appear on land No stimulus will be presented in the borders of the grid, effectively making it an 8 x 8 grid. In addition, no stimulus will be presented in the two center rows of the grid where the waves that separate the sand and the water are located. Thus, there will be 64 possible locations (32 each for fish and bird) for stimuli to be presented. Random x and y jitter would also be added to each stimulus. </w:t>
+        <w:t xml:space="preserve">The stimuli will be randomly presented on a </w:t>
+      </w:r>
+      <w:r>
+        <w:rPr>
+          <w:rFonts w:ascii="Times New Roman" w:hAnsi="Times New Roman" w:cs="Times New Roman"/>
+          <w:color w:val="000000" w:themeColor="text1"/>
+          <w:sz w:val="24"/>
+          <w:szCs w:val="24"/>
+        </w:rPr>
+        <w:t>10</w:t>
+      </w:r>
+      <w:r>
+        <w:rPr>
+          <w:rFonts w:ascii="Times New Roman" w:hAnsi="Times New Roman" w:cs="Times New Roman"/>
+          <w:color w:val="000000" w:themeColor="text1"/>
+          <w:sz w:val="24"/>
+          <w:szCs w:val="24"/>
+        </w:rPr>
+        <w:t xml:space="preserve"> x </w:t>
+      </w:r>
+      <w:r>
+        <w:rPr>
+          <w:rFonts w:ascii="Times New Roman" w:hAnsi="Times New Roman" w:cs="Times New Roman"/>
+          <w:color w:val="000000" w:themeColor="text1"/>
+          <w:sz w:val="24"/>
+          <w:szCs w:val="24"/>
+        </w:rPr>
+        <w:t>10</w:t>
+      </w:r>
+      <w:r>
+        <w:rPr>
+          <w:rFonts w:ascii="Times New Roman" w:hAnsi="Times New Roman" w:cs="Times New Roman"/>
+          <w:color w:val="000000" w:themeColor="text1"/>
+          <w:sz w:val="24"/>
+          <w:szCs w:val="24"/>
+        </w:rPr>
+        <w:t xml:space="preserve"> grid, with the constrain that turtles will only appear in the water, and tortoises will only appear on land</w:t>
+      </w:r>
+      <w:r>
+        <w:rPr>
+          <w:rFonts w:ascii="Times New Roman" w:hAnsi="Times New Roman" w:cs="Times New Roman"/>
+          <w:color w:val="000000" w:themeColor="text1"/>
+          <w:sz w:val="24"/>
+          <w:szCs w:val="24"/>
+        </w:rPr>
+        <w:t>.</w:t>
+      </w:r>
+      <w:r>
+        <w:rPr>
+          <w:rFonts w:ascii="Times New Roman" w:hAnsi="Times New Roman" w:cs="Times New Roman"/>
+          <w:color w:val="000000" w:themeColor="text1"/>
+          <w:sz w:val="24"/>
+          <w:szCs w:val="24"/>
+        </w:rPr>
+        <w:t xml:space="preserve"> No stimulus will be presented in the borders of the grid, effectively making it an </w:t>
+      </w:r>
+      <w:r>
+        <w:rPr>
+          <w:rFonts w:ascii="Times New Roman" w:hAnsi="Times New Roman" w:cs="Times New Roman"/>
+          <w:color w:val="000000" w:themeColor="text1"/>
+          <w:sz w:val="24"/>
+          <w:szCs w:val="24"/>
+        </w:rPr>
+        <w:t xml:space="preserve">8 </w:t>
+      </w:r>
+      <w:r>
+        <w:rPr>
+          <w:rFonts w:ascii="Times New Roman" w:hAnsi="Times New Roman" w:cs="Times New Roman"/>
+          <w:color w:val="000000" w:themeColor="text1"/>
+          <w:sz w:val="24"/>
+          <w:szCs w:val="24"/>
+        </w:rPr>
+        <w:t xml:space="preserve">x </w:t>
+      </w:r>
+      <w:r>
+        <w:rPr>
+          <w:rFonts w:ascii="Times New Roman" w:hAnsi="Times New Roman" w:cs="Times New Roman"/>
+          <w:color w:val="000000" w:themeColor="text1"/>
+          <w:sz w:val="24"/>
+          <w:szCs w:val="24"/>
+        </w:rPr>
+        <w:t>8</w:t>
+      </w:r>
+      <w:r>
+        <w:rPr>
+          <w:rFonts w:ascii="Times New Roman" w:hAnsi="Times New Roman" w:cs="Times New Roman"/>
+          <w:color w:val="000000" w:themeColor="text1"/>
+          <w:sz w:val="24"/>
+          <w:szCs w:val="24"/>
+        </w:rPr>
+        <w:t xml:space="preserve"> grid. </w:t>
+      </w:r>
+      <w:r>
+        <w:rPr>
+          <w:rFonts w:ascii="Times New Roman" w:hAnsi="Times New Roman" w:cs="Times New Roman"/>
+          <w:color w:val="000000" w:themeColor="text1"/>
+          <w:sz w:val="24"/>
+          <w:szCs w:val="24"/>
+        </w:rPr>
+        <w:t xml:space="preserve">In addition, there will be a 40 x 40 (pixel) </w:t>
+      </w:r>
+      <w:r>
+        <w:rPr>
+          <w:rFonts w:ascii="Times New Roman" w:hAnsi="Times New Roman" w:cs="Times New Roman"/>
+          <w:color w:val="000000" w:themeColor="text1"/>
+          <w:sz w:val="24"/>
+          <w:szCs w:val="24"/>
+        </w:rPr>
+        <w:lastRenderedPageBreak/>
+        <w:t>region in the center of the scene, where there are waves that separate the sand and the sea, where no stimuli will appear (Figure 1)</w:t>
+      </w:r>
+      <w:r>
+        <w:rPr>
+          <w:rFonts w:ascii="Times New Roman" w:hAnsi="Times New Roman" w:cs="Times New Roman"/>
+          <w:color w:val="000000" w:themeColor="text1"/>
+          <w:sz w:val="24"/>
+          <w:szCs w:val="24"/>
+        </w:rPr>
+        <w:t xml:space="preserve">. Random x and y jitter </w:t>
+      </w:r>
+      <w:r>
+        <w:rPr>
+          <w:rFonts w:ascii="Times New Roman" w:hAnsi="Times New Roman" w:cs="Times New Roman"/>
+          <w:color w:val="000000" w:themeColor="text1"/>
+          <w:sz w:val="24"/>
+          <w:szCs w:val="24"/>
+        </w:rPr>
+        <w:t xml:space="preserve">of 15 pixels </w:t>
+      </w:r>
+      <w:r>
+        <w:rPr>
+          <w:rFonts w:ascii="Times New Roman" w:hAnsi="Times New Roman" w:cs="Times New Roman"/>
+          <w:color w:val="000000" w:themeColor="text1"/>
+          <w:sz w:val="24"/>
+          <w:szCs w:val="24"/>
+        </w:rPr>
+        <w:t xml:space="preserve">would also be added to each stimulus. </w:t>
       </w:r>
     </w:p>
     <w:p>
       <w:pPr>
         <w:spacing w:afterLines="160" w:after="384" w:line="276" w:lineRule="auto"/>
         <w:contextualSpacing/>
-        <w:rPr>
-          <w:rFonts w:ascii="Times New Roman" w:hAnsi="Times New Roman" w:cs="Times New Roman"/>
-          <w:color w:val="000000" w:themeColor="text1"/>
-          <w:sz w:val="24"/>
-          <w:szCs w:val="24"/>
-        </w:rPr>
-      </w:pPr>
+        <w:jc w:val="center"/>
+        <w:rPr>
+          <w:rFonts w:ascii="Times New Roman" w:hAnsi="Times New Roman" w:cs="Times New Roman"/>
+          <w:color w:val="000000" w:themeColor="text1"/>
+          <w:sz w:val="24"/>
+          <w:szCs w:val="24"/>
+        </w:rPr>
+      </w:pPr>
+      <w:r>
+        <w:rPr>
+          <w:noProof/>
+        </w:rPr>
+        <w:drawing>
+          <wp:inline distT="0" distB="0" distL="0" distR="0">
+            <wp:extent cx="5003800" cy="3752850"/>
+            <wp:effectExtent l="0" t="0" r="6350" b="0"/>
+            <wp:docPr id="1" name="Picture 1"/>
+            <wp:cNvGraphicFramePr>
+              <a:graphicFrameLocks xmlns:a="http://schemas.openxmlformats.org/drawingml/2006/main" noChangeAspect="1"/>
+            </wp:cNvGraphicFramePr>
+            <a:graphic xmlns:a="http://schemas.openxmlformats.org/drawingml/2006/main">
+              <a:graphicData uri="http://schemas.openxmlformats.org/drawingml/2006/picture">
+                <pic:pic xmlns:pic="http://schemas.openxmlformats.org/drawingml/2006/picture">
+                  <pic:nvPicPr>
+                    <pic:cNvPr id="0" name="Picture 1"/>
+                    <pic:cNvPicPr>
+                      <a:picLocks noChangeAspect="1" noChangeArrowheads="1"/>
+                    </pic:cNvPicPr>
+                  </pic:nvPicPr>
+                  <pic:blipFill>
+                    <a:blip r:embed="rId7">
+                      <a:extLst>
+                        <a:ext uri="{28A0092B-C50C-407E-A947-70E740481C1C}">
+                          <a14:useLocalDpi xmlns:a14="http://schemas.microsoft.com/office/drawing/2010/main" val="0"/>
+                        </a:ext>
+                      </a:extLst>
+                    </a:blip>
+                    <a:srcRect/>
+                    <a:stretch>
+                      <a:fillRect/>
+                    </a:stretch>
+                  </pic:blipFill>
+                  <pic:spPr bwMode="auto">
+                    <a:xfrm>
+                      <a:off x="0" y="0"/>
+                      <a:ext cx="5010621" cy="3757966"/>
+                    </a:xfrm>
+                    <a:prstGeom prst="rect">
+                      <a:avLst/>
+                    </a:prstGeom>
+                    <a:noFill/>
+                    <a:ln>
+                      <a:noFill/>
+                    </a:ln>
+                  </pic:spPr>
+                </pic:pic>
+              </a:graphicData>
+            </a:graphic>
+          </wp:inline>
+        </w:drawing>
+      </w:r>
     </w:p>
     <w:p>
       <w:pPr>
@@ -469,73 +883,89 @@
       <w:r>
         <w:rPr>
           <w:rFonts w:ascii="Times New Roman" w:hAnsi="Times New Roman" w:cs="Times New Roman"/>
-          <w:color w:val="000000" w:themeColor="text1"/>
-          <w:sz w:val="24"/>
-          <w:szCs w:val="24"/>
-        </w:rPr>
-        <w:t xml:space="preserve">Each trial will begin with a central white colored fixation cross against a black background that will be presented for 500ms. The display will then be presented for a maximum of 3 seconds. Participants will be required to respond to the direction to which the target </w:t>
-      </w:r>
-      <w:r>
-        <w:rPr>
-          <w:rFonts w:ascii="Times New Roman" w:hAnsi="Times New Roman" w:cs="Times New Roman"/>
-          <w:color w:val="000000" w:themeColor="text1"/>
-          <w:sz w:val="24"/>
-          <w:szCs w:val="24"/>
-        </w:rPr>
-        <w:t>tortoise</w:t>
-      </w:r>
-      <w:r>
-        <w:rPr>
-          <w:rFonts w:ascii="Times New Roman" w:hAnsi="Times New Roman" w:cs="Times New Roman"/>
-          <w:color w:val="000000" w:themeColor="text1"/>
-          <w:sz w:val="24"/>
-          <w:szCs w:val="24"/>
-        </w:rPr>
-        <w:t xml:space="preserve"> is facing. Upon response, the display will </w:t>
-      </w:r>
-      <w:proofErr w:type="gramStart"/>
-      <w:r>
-        <w:rPr>
-          <w:rFonts w:ascii="Times New Roman" w:hAnsi="Times New Roman" w:cs="Times New Roman"/>
-          <w:color w:val="000000" w:themeColor="text1"/>
-          <w:sz w:val="24"/>
-          <w:szCs w:val="24"/>
-        </w:rPr>
-        <w:t>termina</w:t>
-      </w:r>
-      <w:bookmarkStart w:id="0" w:name="_GoBack"/>
-      <w:bookmarkEnd w:id="0"/>
-      <w:r>
-        <w:rPr>
-          <w:rFonts w:ascii="Times New Roman" w:hAnsi="Times New Roman" w:cs="Times New Roman"/>
-          <w:color w:val="000000" w:themeColor="text1"/>
-          <w:sz w:val="24"/>
-          <w:szCs w:val="24"/>
-        </w:rPr>
-        <w:t>te</w:t>
-      </w:r>
-      <w:proofErr w:type="gramEnd"/>
-      <w:r>
-        <w:rPr>
-          <w:rFonts w:ascii="Times New Roman" w:hAnsi="Times New Roman" w:cs="Times New Roman"/>
-          <w:color w:val="000000" w:themeColor="text1"/>
-          <w:sz w:val="24"/>
-          <w:szCs w:val="24"/>
-        </w:rPr>
-        <w:t xml:space="preserve"> and a blank screen will be presented for 1.5 seconds. The next trial then begins.</w:t>
+          <w:i/>
+          <w:color w:val="000000" w:themeColor="text1"/>
+          <w:sz w:val="24"/>
+          <w:szCs w:val="24"/>
+        </w:rPr>
+        <w:t>Figure 1.</w:t>
+      </w:r>
+      <w:r>
+        <w:rPr>
+          <w:rFonts w:ascii="Times New Roman" w:hAnsi="Times New Roman" w:cs="Times New Roman"/>
+          <w:color w:val="000000" w:themeColor="text1"/>
+          <w:sz w:val="24"/>
+          <w:szCs w:val="24"/>
+        </w:rPr>
+        <w:t xml:space="preserve"> All possible locations of stimuli</w:t>
       </w:r>
     </w:p>
     <w:p>
       <w:pPr>
         <w:spacing w:afterLines="160" w:after="384" w:line="276" w:lineRule="auto"/>
         <w:contextualSpacing/>
-        <w:rPr>
-          <w:rFonts w:ascii="Times New Roman" w:hAnsi="Times New Roman" w:cs="Times New Roman"/>
-          <w:color w:val="000000" w:themeColor="text1"/>
-          <w:sz w:val="24"/>
-          <w:szCs w:val="24"/>
-        </w:rPr>
-      </w:pPr>
+        <w:jc w:val="center"/>
+        <w:rPr>
+          <w:rFonts w:ascii="Times New Roman" w:hAnsi="Times New Roman" w:cs="Times New Roman"/>
+          <w:color w:val="000000" w:themeColor="text1"/>
+          <w:sz w:val="24"/>
+          <w:szCs w:val="24"/>
+        </w:rPr>
+      </w:pPr>
+      <w:r>
+        <w:rPr>
+          <w:noProof/>
+        </w:rPr>
+        <w:lastRenderedPageBreak/>
+        <w:drawing>
+          <wp:inline distT="0" distB="0" distL="0" distR="0">
+            <wp:extent cx="4984750" cy="3738562"/>
+            <wp:effectExtent l="0" t="0" r="6350" b="0"/>
+            <wp:docPr id="2" name="Picture 2"/>
+            <wp:cNvGraphicFramePr>
+              <a:graphicFrameLocks xmlns:a="http://schemas.openxmlformats.org/drawingml/2006/main" noChangeAspect="1"/>
+            </wp:cNvGraphicFramePr>
+            <a:graphic xmlns:a="http://schemas.openxmlformats.org/drawingml/2006/main">
+              <a:graphicData uri="http://schemas.openxmlformats.org/drawingml/2006/picture">
+                <pic:pic xmlns:pic="http://schemas.openxmlformats.org/drawingml/2006/picture">
+                  <pic:nvPicPr>
+                    <pic:cNvPr id="0" name="Picture 3"/>
+                    <pic:cNvPicPr>
+                      <a:picLocks noChangeAspect="1" noChangeArrowheads="1"/>
+                    </pic:cNvPicPr>
+                  </pic:nvPicPr>
+                  <pic:blipFill>
+                    <a:blip r:embed="rId8">
+                      <a:extLst>
+                        <a:ext uri="{28A0092B-C50C-407E-A947-70E740481C1C}">
+                          <a14:useLocalDpi xmlns:a14="http://schemas.microsoft.com/office/drawing/2010/main" val="0"/>
+                        </a:ext>
+                      </a:extLst>
+                    </a:blip>
+                    <a:srcRect/>
+                    <a:stretch>
+                      <a:fillRect/>
+                    </a:stretch>
+                  </pic:blipFill>
+                  <pic:spPr bwMode="auto">
+                    <a:xfrm>
+                      <a:off x="0" y="0"/>
+                      <a:ext cx="4988797" cy="3741597"/>
+                    </a:xfrm>
+                    <a:prstGeom prst="rect">
+                      <a:avLst/>
+                    </a:prstGeom>
+                    <a:noFill/>
+                    <a:ln>
+                      <a:noFill/>
+                    </a:ln>
+                  </pic:spPr>
+                </pic:pic>
+              </a:graphicData>
+            </a:graphic>
+          </wp:inline>
+        </w:drawing>
+      </w:r>
     </w:p>
     <w:p>
       <w:pPr>
@@ -551,11 +981,21 @@
       <w:r>
         <w:rPr>
           <w:rFonts w:ascii="Times New Roman" w:hAnsi="Times New Roman" w:cs="Times New Roman"/>
-          <w:color w:val="000000" w:themeColor="text1"/>
-          <w:sz w:val="24"/>
-          <w:szCs w:val="24"/>
-        </w:rPr>
-        <w:t>Feedback, in the form of a loud beep, will be given for incorrect responses. No feedback will be given for correct responses. The experiment is expected to last around 40 minutes. An example display is shown below.</w:t>
+          <w:i/>
+          <w:color w:val="000000" w:themeColor="text1"/>
+          <w:sz w:val="24"/>
+          <w:szCs w:val="24"/>
+        </w:rPr>
+        <w:t>Figure 2.</w:t>
+      </w:r>
+      <w:r>
+        <w:rPr>
+          <w:rFonts w:ascii="Times New Roman" w:hAnsi="Times New Roman" w:cs="Times New Roman"/>
+          <w:color w:val="000000" w:themeColor="text1"/>
+          <w:sz w:val="24"/>
+          <w:szCs w:val="24"/>
+        </w:rPr>
+        <w:t xml:space="preserve"> Example of a trial with set size 4 for the irrelevant region (tortoises) and set size 8 for the relevant region (turtles). Note that the set size refers only to the number of distractors.</w:t>
       </w:r>
     </w:p>
     <w:p>
@@ -564,6 +1004,264 @@
         <w:contextualSpacing/>
         <w:rPr>
           <w:rFonts w:ascii="Times New Roman" w:hAnsi="Times New Roman" w:cs="Times New Roman"/>
+          <w:color w:val="000000" w:themeColor="text1"/>
+          <w:sz w:val="24"/>
+          <w:szCs w:val="24"/>
+        </w:rPr>
+      </w:pPr>
+    </w:p>
+    <w:p>
+      <w:pPr>
+        <w:spacing w:afterLines="160" w:after="384" w:line="276" w:lineRule="auto"/>
+        <w:contextualSpacing/>
+        <w:rPr>
+          <w:rFonts w:ascii="Times New Roman" w:hAnsi="Times New Roman" w:cs="Times New Roman"/>
+          <w:color w:val="000000" w:themeColor="text1"/>
+          <w:sz w:val="24"/>
+          <w:szCs w:val="24"/>
+        </w:rPr>
+      </w:pPr>
+      <w:r>
+        <w:rPr>
+          <w:rFonts w:ascii="Times New Roman" w:hAnsi="Times New Roman" w:cs="Times New Roman"/>
+          <w:color w:val="000000" w:themeColor="text1"/>
+          <w:sz w:val="24"/>
+          <w:szCs w:val="24"/>
+        </w:rPr>
+        <w:t xml:space="preserve">Each trial will begin with a central </w:t>
+      </w:r>
+      <w:r>
+        <w:rPr>
+          <w:rFonts w:ascii="Times New Roman" w:hAnsi="Times New Roman" w:cs="Times New Roman"/>
+          <w:color w:val="000000" w:themeColor="text1"/>
+          <w:sz w:val="24"/>
+          <w:szCs w:val="24"/>
+        </w:rPr>
+        <w:t>white</w:t>
+      </w:r>
+      <w:r>
+        <w:rPr>
+          <w:rFonts w:ascii="Times New Roman" w:hAnsi="Times New Roman" w:cs="Times New Roman"/>
+          <w:color w:val="000000" w:themeColor="text1"/>
+          <w:sz w:val="24"/>
+          <w:szCs w:val="24"/>
+        </w:rPr>
+        <w:t xml:space="preserve"> colored fixation cross against a </w:t>
+      </w:r>
+      <w:r>
+        <w:rPr>
+          <w:rFonts w:ascii="Times New Roman" w:hAnsi="Times New Roman" w:cs="Times New Roman"/>
+          <w:color w:val="000000" w:themeColor="text1"/>
+          <w:sz w:val="24"/>
+          <w:szCs w:val="24"/>
+        </w:rPr>
+        <w:t>black</w:t>
+      </w:r>
+      <w:r>
+        <w:rPr>
+          <w:rFonts w:ascii="Times New Roman" w:hAnsi="Times New Roman" w:cs="Times New Roman"/>
+          <w:color w:val="000000" w:themeColor="text1"/>
+          <w:sz w:val="24"/>
+          <w:szCs w:val="24"/>
+        </w:rPr>
+        <w:t xml:space="preserve"> background that will be presented for </w:t>
+      </w:r>
+      <w:r>
+        <w:rPr>
+          <w:rFonts w:ascii="Times New Roman" w:hAnsi="Times New Roman" w:cs="Times New Roman"/>
+          <w:color w:val="000000" w:themeColor="text1"/>
+          <w:sz w:val="24"/>
+          <w:szCs w:val="24"/>
+        </w:rPr>
+        <w:t xml:space="preserve">a random duration between </w:t>
+      </w:r>
+      <w:r>
+        <w:rPr>
+          <w:rFonts w:ascii="Times New Roman" w:hAnsi="Times New Roman" w:cs="Times New Roman"/>
+          <w:color w:val="000000" w:themeColor="text1"/>
+          <w:sz w:val="24"/>
+          <w:szCs w:val="24"/>
+        </w:rPr>
+        <w:t>800ms and 10</w:t>
+      </w:r>
+      <w:r>
+        <w:rPr>
+          <w:rFonts w:ascii="Times New Roman" w:hAnsi="Times New Roman" w:cs="Times New Roman"/>
+          <w:color w:val="000000" w:themeColor="text1"/>
+          <w:sz w:val="24"/>
+          <w:szCs w:val="24"/>
+        </w:rPr>
+        <w:t>00ms</w:t>
+      </w:r>
+      <w:r>
+        <w:rPr>
+          <w:rFonts w:ascii="Times New Roman" w:hAnsi="Times New Roman" w:cs="Times New Roman"/>
+          <w:color w:val="000000" w:themeColor="text1"/>
+          <w:sz w:val="24"/>
+          <w:szCs w:val="24"/>
+        </w:rPr>
+        <w:t xml:space="preserve">. The display will then be presented for a maximum of </w:t>
+      </w:r>
+      <w:r>
+        <w:rPr>
+          <w:rFonts w:ascii="Times New Roman" w:hAnsi="Times New Roman" w:cs="Times New Roman"/>
+          <w:color w:val="000000" w:themeColor="text1"/>
+          <w:sz w:val="24"/>
+          <w:szCs w:val="24"/>
+        </w:rPr>
+        <w:t>2.5</w:t>
+      </w:r>
+      <w:r>
+        <w:rPr>
+          <w:rFonts w:ascii="Times New Roman" w:hAnsi="Times New Roman" w:cs="Times New Roman"/>
+          <w:color w:val="000000" w:themeColor="text1"/>
+          <w:sz w:val="24"/>
+          <w:szCs w:val="24"/>
+        </w:rPr>
+        <w:t xml:space="preserve"> seconds. Participants will be required to respond to the direction to which the target </w:t>
+      </w:r>
+      <w:r>
+        <w:rPr>
+          <w:rFonts w:ascii="Times New Roman" w:hAnsi="Times New Roman" w:cs="Times New Roman"/>
+          <w:color w:val="000000" w:themeColor="text1"/>
+          <w:sz w:val="24"/>
+          <w:szCs w:val="24"/>
+        </w:rPr>
+        <w:t>turtle</w:t>
+      </w:r>
+      <w:r>
+        <w:rPr>
+          <w:rFonts w:ascii="Times New Roman" w:hAnsi="Times New Roman" w:cs="Times New Roman"/>
+          <w:color w:val="000000" w:themeColor="text1"/>
+          <w:sz w:val="24"/>
+          <w:szCs w:val="24"/>
+        </w:rPr>
+        <w:t xml:space="preserve"> is facing. Upon response, the display will terminate</w:t>
+      </w:r>
+      <w:r>
+        <w:rPr>
+          <w:rFonts w:ascii="Times New Roman" w:hAnsi="Times New Roman" w:cs="Times New Roman"/>
+          <w:color w:val="000000" w:themeColor="text1"/>
+          <w:sz w:val="24"/>
+          <w:szCs w:val="24"/>
+        </w:rPr>
+        <w:t>, and a blank screen will then be</w:t>
+      </w:r>
+      <w:r>
+        <w:rPr>
+          <w:rFonts w:ascii="Times New Roman" w:hAnsi="Times New Roman" w:cs="Times New Roman"/>
+          <w:color w:val="000000" w:themeColor="text1"/>
+          <w:sz w:val="24"/>
+          <w:szCs w:val="24"/>
+        </w:rPr>
+        <w:t xml:space="preserve"> presented for </w:t>
+      </w:r>
+      <w:r>
+        <w:rPr>
+          <w:rFonts w:ascii="Times New Roman" w:hAnsi="Times New Roman" w:cs="Times New Roman"/>
+          <w:color w:val="000000" w:themeColor="text1"/>
+          <w:sz w:val="24"/>
+          <w:szCs w:val="24"/>
+        </w:rPr>
+        <w:t xml:space="preserve">a random duration between </w:t>
+      </w:r>
+      <w:r>
+        <w:rPr>
+          <w:rFonts w:ascii="Times New Roman" w:hAnsi="Times New Roman" w:cs="Times New Roman"/>
+          <w:color w:val="000000" w:themeColor="text1"/>
+          <w:sz w:val="24"/>
+          <w:szCs w:val="24"/>
+        </w:rPr>
+        <w:t>1000ms</w:t>
+      </w:r>
+      <w:r>
+        <w:rPr>
+          <w:rFonts w:ascii="Times New Roman" w:hAnsi="Times New Roman" w:cs="Times New Roman"/>
+          <w:color w:val="000000" w:themeColor="text1"/>
+          <w:sz w:val="24"/>
+          <w:szCs w:val="24"/>
+        </w:rPr>
+        <w:t xml:space="preserve"> and 1200ms</w:t>
+      </w:r>
+      <w:r>
+        <w:rPr>
+          <w:rFonts w:ascii="Times New Roman" w:hAnsi="Times New Roman" w:cs="Times New Roman"/>
+          <w:color w:val="000000" w:themeColor="text1"/>
+          <w:sz w:val="24"/>
+          <w:szCs w:val="24"/>
+        </w:rPr>
+        <w:t>. The next trial then begins.</w:t>
+      </w:r>
+    </w:p>
+    <w:p>
+      <w:pPr>
+        <w:spacing w:afterLines="160" w:after="384" w:line="276" w:lineRule="auto"/>
+        <w:contextualSpacing/>
+        <w:rPr>
+          <w:rFonts w:ascii="Times New Roman" w:hAnsi="Times New Roman" w:cs="Times New Roman"/>
+          <w:color w:val="000000" w:themeColor="text1"/>
+          <w:sz w:val="24"/>
+          <w:szCs w:val="24"/>
+        </w:rPr>
+      </w:pPr>
+    </w:p>
+    <w:p>
+      <w:pPr>
+        <w:spacing w:afterLines="160" w:after="384" w:line="276" w:lineRule="auto"/>
+        <w:contextualSpacing/>
+        <w:rPr>
+          <w:rFonts w:ascii="Times New Roman" w:hAnsi="Times New Roman" w:cs="Times New Roman"/>
+          <w:color w:val="000000" w:themeColor="text1"/>
+          <w:sz w:val="24"/>
+          <w:szCs w:val="24"/>
+        </w:rPr>
+      </w:pPr>
+      <w:r>
+        <w:rPr>
+          <w:rFonts w:ascii="Times New Roman" w:hAnsi="Times New Roman" w:cs="Times New Roman"/>
+          <w:color w:val="000000" w:themeColor="text1"/>
+          <w:sz w:val="24"/>
+          <w:szCs w:val="24"/>
+        </w:rPr>
+        <w:t>Feedback, in the form of a loud beep, will be given for incorrect responses. No feedback will be given for correct responses. The experime</w:t>
+      </w:r>
+      <w:r>
+        <w:rPr>
+          <w:rFonts w:ascii="Times New Roman" w:hAnsi="Times New Roman" w:cs="Times New Roman"/>
+          <w:color w:val="000000" w:themeColor="text1"/>
+          <w:sz w:val="24"/>
+          <w:szCs w:val="24"/>
+        </w:rPr>
+        <w:t>nt is expected to last around 45</w:t>
+      </w:r>
+      <w:r>
+        <w:rPr>
+          <w:rFonts w:ascii="Times New Roman" w:hAnsi="Times New Roman" w:cs="Times New Roman"/>
+          <w:color w:val="000000" w:themeColor="text1"/>
+          <w:sz w:val="24"/>
+          <w:szCs w:val="24"/>
+        </w:rPr>
+        <w:t xml:space="preserve"> minutes. </w:t>
+      </w:r>
+    </w:p>
+    <w:p>
+      <w:pPr>
+        <w:spacing w:afterLines="160" w:after="384" w:line="276" w:lineRule="auto"/>
+        <w:contextualSpacing/>
+        <w:rPr>
+          <w:rFonts w:ascii="Times New Roman" w:hAnsi="Times New Roman" w:cs="Times New Roman"/>
+          <w:color w:val="000000" w:themeColor="text1"/>
+          <w:sz w:val="24"/>
+          <w:szCs w:val="24"/>
+        </w:rPr>
+      </w:pPr>
+    </w:p>
+    <w:p>
+      <w:pPr>
+        <w:spacing w:afterLines="160" w:after="384" w:line="276" w:lineRule="auto"/>
+        <w:contextualSpacing/>
+        <w:rPr>
+          <w:rFonts w:ascii="Times New Roman" w:hAnsi="Times New Roman" w:cs="Times New Roman"/>
           <w:b/>
           <w:color w:val="000000" w:themeColor="text1"/>
           <w:sz w:val="24"/>
@@ -578,7 +1276,6 @@
           <w:sz w:val="24"/>
           <w:szCs w:val="24"/>
         </w:rPr>
-        <w:lastRenderedPageBreak/>
         <w:t>Instructions and Procedure</w:t>
       </w:r>
     </w:p>
@@ -645,7 +1342,47 @@
           <w:sz w:val="24"/>
           <w:szCs w:val="24"/>
         </w:rPr>
-        <w:t>You will be searching for a green tortoise in a scene of brown tortoises and brown turtles.</w:t>
+        <w:t xml:space="preserve">You will be searching for a green </w:t>
+      </w:r>
+      <w:r>
+        <w:rPr>
+          <w:rFonts w:ascii="Times New Roman" w:hAnsi="Times New Roman" w:cs="Times New Roman"/>
+          <w:i/>
+          <w:color w:val="000000" w:themeColor="text1"/>
+          <w:sz w:val="24"/>
+          <w:szCs w:val="24"/>
+        </w:rPr>
+        <w:t>turtle</w:t>
+      </w:r>
+      <w:r>
+        <w:rPr>
+          <w:rFonts w:ascii="Times New Roman" w:hAnsi="Times New Roman" w:cs="Times New Roman"/>
+          <w:i/>
+          <w:color w:val="000000" w:themeColor="text1"/>
+          <w:sz w:val="24"/>
+          <w:szCs w:val="24"/>
+        </w:rPr>
+        <w:t xml:space="preserve"> in a scene of </w:t>
+      </w:r>
+      <w:r>
+        <w:rPr>
+          <w:rFonts w:ascii="Times New Roman" w:hAnsi="Times New Roman" w:cs="Times New Roman"/>
+          <w:i/>
+          <w:color w:val="000000" w:themeColor="text1"/>
+          <w:sz w:val="24"/>
+          <w:szCs w:val="24"/>
+        </w:rPr>
+        <w:t>black turtles and black tortoises</w:t>
+      </w:r>
+      <w:r>
+        <w:rPr>
+          <w:rFonts w:ascii="Times New Roman" w:hAnsi="Times New Roman" w:cs="Times New Roman"/>
+          <w:i/>
+          <w:color w:val="000000" w:themeColor="text1"/>
+          <w:sz w:val="24"/>
+          <w:szCs w:val="24"/>
+        </w:rPr>
+        <w:t>.</w:t>
       </w:r>
     </w:p>
     <w:p>
@@ -668,7 +1405,7 @@
           <w:sz w:val="24"/>
           <w:szCs w:val="24"/>
         </w:rPr>
-        <w:t>Tortoises will always be on land, while turtles will always be in the sea.</w:t>
+        <w:t>Turtles will always be in the sea, while tortoises will always be on land.</w:t>
       </w:r>
     </w:p>
     <w:p>
@@ -691,7 +1428,27 @@
           <w:sz w:val="24"/>
           <w:szCs w:val="24"/>
         </w:rPr>
-        <w:t>Your task is to decide which direction the tortoise is facing.</w:t>
+        <w:t xml:space="preserve">Your task is to decide which direction the </w:t>
+      </w:r>
+      <w:r>
+        <w:rPr>
+          <w:rFonts w:ascii="Times New Roman" w:hAnsi="Times New Roman" w:cs="Times New Roman"/>
+          <w:i/>
+          <w:color w:val="000000" w:themeColor="text1"/>
+          <w:sz w:val="24"/>
+          <w:szCs w:val="24"/>
+        </w:rPr>
+        <w:t>turtle</w:t>
+      </w:r>
+      <w:r>
+        <w:rPr>
+          <w:rFonts w:ascii="Times New Roman" w:hAnsi="Times New Roman" w:cs="Times New Roman"/>
+          <w:i/>
+          <w:color w:val="000000" w:themeColor="text1"/>
+          <w:sz w:val="24"/>
+          <w:szCs w:val="24"/>
+        </w:rPr>
+        <w:t xml:space="preserve"> is facing.</w:t>
       </w:r>
     </w:p>
     <w:p>
@@ -714,7 +1471,8 @@
           <w:sz w:val="24"/>
           <w:szCs w:val="24"/>
         </w:rPr>
-        <w:t>You will see examples of the tortoise on the following screens.</w:t>
+        <w:lastRenderedPageBreak/>
+        <w:t xml:space="preserve">You will see examples of the </w:t>
       </w:r>
       <w:r>
         <w:rPr>
@@ -724,6 +1482,26 @@
           <w:sz w:val="24"/>
           <w:szCs w:val="24"/>
         </w:rPr>
+        <w:t>turtle</w:t>
+      </w:r>
+      <w:r>
+        <w:rPr>
+          <w:rFonts w:ascii="Times New Roman" w:hAnsi="Times New Roman" w:cs="Times New Roman"/>
+          <w:i/>
+          <w:color w:val="000000" w:themeColor="text1"/>
+          <w:sz w:val="24"/>
+          <w:szCs w:val="24"/>
+        </w:rPr>
+        <w:t xml:space="preserve"> on the following screens.</w:t>
+      </w:r>
+      <w:r>
+        <w:rPr>
+          <w:rFonts w:ascii="Times New Roman" w:hAnsi="Times New Roman" w:cs="Times New Roman"/>
+          <w:i/>
+          <w:color w:val="000000" w:themeColor="text1"/>
+          <w:sz w:val="24"/>
+          <w:szCs w:val="24"/>
+        </w:rPr>
         <w:t xml:space="preserve"> </w:t>
       </w:r>
     </w:p>
@@ -744,7 +1522,25 @@
           <w:sz w:val="24"/>
           <w:szCs w:val="24"/>
         </w:rPr>
-        <w:t xml:space="preserve">Upon acknowledging the instructions, participants will be shown the left-facing target and required to press the left arrow key to continue. After which, participants will be shown the right-facing target and required to press the right arrow key to continue. A practice block, with 16 trials (one from each experimental cell) will then commence. </w:t>
+        <w:t xml:space="preserve">Upon acknowledging the instructions, participants will be shown the left-facing target and required to press the left arrow key to continue. After which, participants will be shown the right-facing target and required to press the right arrow key to continue. A practice block, with </w:t>
+      </w:r>
+      <w:r>
+        <w:rPr>
+          <w:rFonts w:ascii="Times New Roman" w:hAnsi="Times New Roman" w:cs="Times New Roman"/>
+          <w:color w:val="000000" w:themeColor="text1"/>
+          <w:sz w:val="24"/>
+          <w:szCs w:val="24"/>
+        </w:rPr>
+        <w:t>8 trials,</w:t>
+      </w:r>
+      <w:r>
+        <w:rPr>
+          <w:rFonts w:ascii="Times New Roman" w:hAnsi="Times New Roman" w:cs="Times New Roman"/>
+          <w:color w:val="000000" w:themeColor="text1"/>
+          <w:sz w:val="24"/>
+          <w:szCs w:val="24"/>
+        </w:rPr>
+        <w:t xml:space="preserve"> will then commence. </w:t>
       </w:r>
       <w:r>
         <w:rPr>
@@ -967,6 +1763,35 @@
         </w:rPr>
         <w:t>Participants with error rates greater than 10% will be removed from analyses.</w:t>
       </w:r>
+      <w:r>
+        <w:rPr>
+          <w:rFonts w:ascii="Times New Roman" w:hAnsi="Times New Roman" w:cs="Times New Roman"/>
+          <w:color w:val="000000" w:themeColor="text1"/>
+          <w:sz w:val="24"/>
+          <w:szCs w:val="24"/>
+        </w:rPr>
+        <w:t xml:space="preserve"> This is the normal exclusion criteria used in many efficient search </w:t>
+      </w:r>
+      <w:proofErr w:type="gramStart"/>
+      <w:r>
+        <w:rPr>
+          <w:rFonts w:ascii="Times New Roman" w:hAnsi="Times New Roman" w:cs="Times New Roman"/>
+          <w:color w:val="000000" w:themeColor="text1"/>
+          <w:sz w:val="24"/>
+          <w:szCs w:val="24"/>
+        </w:rPr>
+        <w:t>experiments, and</w:t>
+      </w:r>
+      <w:proofErr w:type="gramEnd"/>
+      <w:r>
+        <w:rPr>
+          <w:rFonts w:ascii="Times New Roman" w:hAnsi="Times New Roman" w:cs="Times New Roman"/>
+          <w:color w:val="000000" w:themeColor="text1"/>
+          <w:sz w:val="24"/>
+          <w:szCs w:val="24"/>
+        </w:rPr>
+        <w:t xml:space="preserve"> is one that we have used previously.</w:t>
+      </w:r>
     </w:p>
     <w:p>
       <w:pPr>
@@ -990,7 +1815,25 @@
           <w:sz w:val="24"/>
           <w:szCs w:val="24"/>
         </w:rPr>
-        <w:t xml:space="preserve">Reaction times greater than 1500 will be assumed to be due to attentional lapses, and reaction times lesser than 200ms will be assumed to be due to anticipations </w:t>
+        <w:t xml:space="preserve">Reaction times greater than </w:t>
+      </w:r>
+      <w:r>
+        <w:rPr>
+          <w:rFonts w:ascii="Times New Roman" w:hAnsi="Times New Roman" w:cs="Times New Roman"/>
+          <w:color w:val="000000" w:themeColor="text1"/>
+          <w:sz w:val="24"/>
+          <w:szCs w:val="24"/>
+        </w:rPr>
+        <w:t>2000</w:t>
+      </w:r>
+      <w:r>
+        <w:rPr>
+          <w:rFonts w:ascii="Times New Roman" w:hAnsi="Times New Roman" w:cs="Times New Roman"/>
+          <w:color w:val="000000" w:themeColor="text1"/>
+          <w:sz w:val="24"/>
+          <w:szCs w:val="24"/>
+        </w:rPr>
+        <w:t xml:space="preserve"> will be assumed to be due to attentional lapses, and reaction times lesser than 200ms will be assumed to be due to anticipations </w:t>
       </w:r>
       <w:r>
         <w:rPr>
@@ -1045,7 +1888,7 @@
           <w:sz w:val="24"/>
           <w:szCs w:val="24"/>
         </w:rPr>
-        <w:t xml:space="preserve">. These will be removed from analyses. In Experiment 1, this represented only 0.525 % of all trials.  </w:t>
+        <w:t xml:space="preserve">. </w:t>
       </w:r>
     </w:p>
     <w:p>
@@ -1067,7 +1910,6 @@
           <w:sz w:val="24"/>
           <w:szCs w:val="24"/>
         </w:rPr>
-        <w:lastRenderedPageBreak/>
         <w:t>Analyses and hypotheses</w:t>
       </w:r>
     </w:p>
@@ -1158,6 +2000,7 @@
           <w:sz w:val="24"/>
           <w:szCs w:val="24"/>
         </w:rPr>
+        <w:lastRenderedPageBreak/>
         <w:t xml:space="preserve">Since the main goal of this experiment is to examine whether items in irrelevant regions (i.e. </w:t>
       </w:r>
       <w:r>
@@ -1167,6 +2010,15 @@
           <w:sz w:val="24"/>
           <w:szCs w:val="24"/>
         </w:rPr>
+        <w:t xml:space="preserve">tortoises on land while looking for </w:t>
+      </w:r>
+      <w:r>
+        <w:rPr>
+          <w:rFonts w:ascii="Times New Roman" w:hAnsi="Times New Roman" w:cs="Times New Roman"/>
+          <w:color w:val="000000" w:themeColor="text1"/>
+          <w:sz w:val="24"/>
+          <w:szCs w:val="24"/>
+        </w:rPr>
         <w:t>turtles</w:t>
       </w:r>
       <w:r>
@@ -1187,24 +2039,8 @@
         </w:rPr>
         <w:t>water</w:t>
       </w:r>
-      <w:r>
-        <w:rPr>
-          <w:rFonts w:ascii="Times New Roman" w:hAnsi="Times New Roman" w:cs="Times New Roman"/>
-          <w:color w:val="000000" w:themeColor="text1"/>
-          <w:sz w:val="24"/>
-          <w:szCs w:val="24"/>
-        </w:rPr>
-        <w:t xml:space="preserve"> while looking for </w:t>
-      </w:r>
-      <w:r>
-        <w:rPr>
-          <w:rFonts w:ascii="Times New Roman" w:hAnsi="Times New Roman" w:cs="Times New Roman"/>
-          <w:color w:val="000000" w:themeColor="text1"/>
-          <w:sz w:val="24"/>
-          <w:szCs w:val="24"/>
-        </w:rPr>
-        <w:t>tortoises on land</w:t>
-      </w:r>
+      <w:bookmarkStart w:id="0" w:name="_GoBack"/>
+      <w:bookmarkEnd w:id="0"/>
       <w:r>
         <w:rPr>
           <w:rFonts w:ascii="Times New Roman" w:hAnsi="Times New Roman" w:cs="Times New Roman"/>
@@ -1269,7 +2105,25 @@
           <w:sz w:val="24"/>
           <w:szCs w:val="24"/>
         </w:rPr>
-        <w:t>. This would extend our model to another new stimu</w:t>
+        <w:t xml:space="preserve">. This would extend our model to </w:t>
+      </w:r>
+      <w:r>
+        <w:rPr>
+          <w:rFonts w:ascii="Times New Roman" w:hAnsi="Times New Roman" w:cs="Times New Roman"/>
+          <w:color w:val="000000" w:themeColor="text1"/>
+          <w:sz w:val="24"/>
+          <w:szCs w:val="24"/>
+        </w:rPr>
+        <w:t xml:space="preserve">yet </w:t>
+      </w:r>
+      <w:r>
+        <w:rPr>
+          <w:rFonts w:ascii="Times New Roman" w:hAnsi="Times New Roman" w:cs="Times New Roman"/>
+          <w:color w:val="000000" w:themeColor="text1"/>
+          <w:sz w:val="24"/>
+          <w:szCs w:val="24"/>
+        </w:rPr>
+        <w:t>another new stimu</w:t>
       </w:r>
       <w:r>
         <w:rPr>
@@ -1296,7 +2150,7 @@
           <w:sz w:val="24"/>
           <w:szCs w:val="24"/>
         </w:rPr>
-        <w:instrText>ADDIN CSL_CITATION {"citationItems":[{"id":"ITEM-1","itemData":{"DOI":"http://doi.org/10.1525/collabra.53","author":[{"dropping-particle":"","family":"Wang","given":"Zhiyuan","non-dropping-particle":"","parse-names":false,"suffix":""},{"dropping-particle":"","family":"Buetti","given":"Simona","non-dropping-particle":"","parse-names":false,"suffix":""},{"dropping-particle":"","family":"Lleras","given":"Alejandro","non-dropping-particle":"","parse-names":false,"suffix":""}],"container-title":"Collabra","id":"ITEM-1","issue":"1","issued":{"date-parts":[["2017"]]},"page":"6","title":"Predicting search performance in heterogeneous visual search scenes with real-world objects","type":"article-journal","volume":"3"},"uris":["http://www.mendeley.com/documents/?uuid=b5cac631-99be-4032-9a91-ee1aa111d08b"]}],"mendeley":{"formattedCitation":"(Wang, Buetti, &amp; Lleras, 2017)","manualFormatting":"(cf. Buetti et al., 2016; Wang, Buetti, &amp; Lleras, 2017)","plainTextFormattedCitation":"(Wang, Buetti, &amp; Lleras, 2017)","previouslyFormattedCitation":"(Wang, Buetti, &amp; Lleras, 2017)"},"properties":{"noteIndex":0},"schema":"https://github.com/citation-style-language/schema/raw/master/csl-citation.json"}</w:instrText>
+        <w:instrText>ADDIN CSL_CITATION {"citationItems":[{"id":"ITEM-1","itemData":{"DOI":"http://doi.org/10.1525/collabra.53","author":[{"dropping-particle":"","family":"Wang","given":"Zhiyuan","non-dropping-particle":"","parse-names":false,"suffix":""},{"dropping-particle":"","family":"Buetti","given":"Simona","non-dropping-particle":"","parse-names":false,"suffix":""},{"dropping-particle":"","family":"Lleras","given":"Alejandro","non-dropping-particle":"","parse-names":false,"suffix":""}],"container-title":"Collabra","id":"ITEM-1","issue":"1","issued":{"date-parts":[["2017"]]},"page":"6","title":"Predicting search performance in heterogeneous visual search scenes with real-world objects","type":"article-journal","volume":"3"},"uris":["http://www.mendeley.com/documents/?uuid=b5cac631-99be-4032-9a91-ee1aa111d08b"]}],"mendeley":{"formattedCitation":"(Wang, Buetti, &amp; Lleras, 2017)","manualFormatting":"(cf. Buetti et al., 2016; Wang, Buetti, &amp; Lleras, 2017, Experiment 1 of this project)","plainTextFormattedCitation":"(Wang, Buetti, &amp; Lleras, 2017)","previouslyFormattedCitation":"(Wang, Buetti, &amp; Lleras, 2017)"},"properties":{"noteIndex":0},"schema":"https://github.com/citation-style-language/schema/raw/master/csl-citation.json"}</w:instrText>
       </w:r>
       <w:r>
         <w:rPr>
@@ -1335,7 +2189,27 @@
           <w:sz w:val="24"/>
           <w:szCs w:val="24"/>
         </w:rPr>
-        <w:t>Wang, Buetti, &amp; Lleras, 2017)</w:t>
+        <w:t>Wang, Buetti, &amp; Lleras, 2017</w:t>
+      </w:r>
+      <w:r>
+        <w:rPr>
+          <w:rFonts w:ascii="Times New Roman" w:hAnsi="Times New Roman" w:cs="Times New Roman"/>
+          <w:noProof/>
+          <w:color w:val="000000" w:themeColor="text1"/>
+          <w:sz w:val="24"/>
+          <w:szCs w:val="24"/>
+        </w:rPr>
+        <w:t>, Experiment 1 of this project</w:t>
+      </w:r>
+      <w:r>
+        <w:rPr>
+          <w:rFonts w:ascii="Times New Roman" w:hAnsi="Times New Roman" w:cs="Times New Roman"/>
+          <w:noProof/>
+          <w:color w:val="000000" w:themeColor="text1"/>
+          <w:sz w:val="24"/>
+          <w:szCs w:val="24"/>
+        </w:rPr>
+        <w:t>)</w:t>
       </w:r>
       <w:r>
         <w:rPr>
@@ -1382,70 +2256,16 @@
           <w:sz w:val="24"/>
           <w:szCs w:val="24"/>
         </w:rPr>
-        <w:t xml:space="preserve">f scene context influences efficient search, the number of </w:t>
-      </w:r>
-      <w:r>
-        <w:rPr>
-          <w:rFonts w:ascii="Times New Roman" w:hAnsi="Times New Roman" w:cs="Times New Roman"/>
-          <w:color w:val="000000" w:themeColor="text1"/>
-          <w:sz w:val="24"/>
-          <w:szCs w:val="24"/>
-        </w:rPr>
-        <w:t>turtles</w:t>
-      </w:r>
-      <w:r>
-        <w:rPr>
-          <w:rFonts w:ascii="Times New Roman" w:hAnsi="Times New Roman" w:cs="Times New Roman"/>
-          <w:color w:val="000000" w:themeColor="text1"/>
-          <w:sz w:val="24"/>
-          <w:szCs w:val="24"/>
-        </w:rPr>
-        <w:t xml:space="preserve"> in the </w:t>
-      </w:r>
-      <w:r>
-        <w:rPr>
-          <w:rFonts w:ascii="Times New Roman" w:hAnsi="Times New Roman" w:cs="Times New Roman"/>
-          <w:color w:val="000000" w:themeColor="text1"/>
-          <w:sz w:val="24"/>
-          <w:szCs w:val="24"/>
-        </w:rPr>
-        <w:t>water</w:t>
-      </w:r>
-      <w:r>
-        <w:rPr>
-          <w:rFonts w:ascii="Times New Roman" w:hAnsi="Times New Roman" w:cs="Times New Roman"/>
-          <w:color w:val="000000" w:themeColor="text1"/>
-          <w:sz w:val="24"/>
-          <w:szCs w:val="24"/>
-        </w:rPr>
-        <w:t xml:space="preserve"> (irrelevant set size) should not affect reaction times to find to target </w:t>
-      </w:r>
-      <w:r>
-        <w:rPr>
-          <w:rFonts w:ascii="Times New Roman" w:hAnsi="Times New Roman" w:cs="Times New Roman"/>
-          <w:color w:val="000000" w:themeColor="text1"/>
-          <w:sz w:val="24"/>
-          <w:szCs w:val="24"/>
-        </w:rPr>
-        <w:t>tortoises</w:t>
-      </w:r>
-      <w:r>
-        <w:rPr>
-          <w:rFonts w:ascii="Times New Roman" w:hAnsi="Times New Roman" w:cs="Times New Roman"/>
-          <w:color w:val="000000" w:themeColor="text1"/>
-          <w:sz w:val="24"/>
-          <w:szCs w:val="24"/>
-        </w:rPr>
-        <w:t xml:space="preserve"> </w:t>
-      </w:r>
-      <w:r>
-        <w:rPr>
-          <w:rFonts w:ascii="Times New Roman" w:hAnsi="Times New Roman" w:cs="Times New Roman"/>
-          <w:color w:val="000000" w:themeColor="text1"/>
-          <w:sz w:val="24"/>
-          <w:szCs w:val="24"/>
-        </w:rPr>
-        <w:t>on land.</w:t>
+        <w:t xml:space="preserve">f scene context influences efficient search, the number </w:t>
+      </w:r>
+      <w:r>
+        <w:rPr>
+          <w:rFonts w:ascii="Times New Roman" w:hAnsi="Times New Roman" w:cs="Times New Roman"/>
+          <w:color w:val="000000" w:themeColor="text1"/>
+          <w:sz w:val="24"/>
+          <w:szCs w:val="24"/>
+        </w:rPr>
+        <w:t>of tortoises on land (irrelevant region) should not affect reaction times to find the target turtle in the water.</w:t>
       </w:r>
       <w:r>
         <w:rPr>
@@ -1715,53 +2535,712 @@
         <w:spacing w:afterLines="160" w:after="384" w:line="276" w:lineRule="auto"/>
         <w:contextualSpacing/>
         <w:rPr>
-          <w:rFonts w:ascii="Times New Roman" w:hAnsi="Times New Roman" w:cs="Times New Roman"/>
-          <w:color w:val="000000" w:themeColor="text1"/>
-          <w:sz w:val="24"/>
-          <w:szCs w:val="24"/>
-        </w:rPr>
-      </w:pPr>
-      <w:r>
-        <w:rPr>
-          <w:rFonts w:ascii="Times New Roman" w:hAnsi="Times New Roman" w:cs="Times New Roman"/>
-          <w:color w:val="000000" w:themeColor="text1"/>
-          <w:sz w:val="24"/>
-          <w:szCs w:val="24"/>
-          <w:shd w:val="clear" w:color="auto" w:fill="FFFFFF"/>
-        </w:rPr>
-        <w:t xml:space="preserve">A sequential Bayes factor approach will be taken </w:t>
-      </w:r>
-      <w:proofErr w:type="gramStart"/>
-      <w:r>
-        <w:rPr>
-          <w:rFonts w:ascii="Times New Roman" w:hAnsi="Times New Roman" w:cs="Times New Roman"/>
-          <w:color w:val="000000" w:themeColor="text1"/>
-          <w:sz w:val="24"/>
-          <w:szCs w:val="24"/>
-          <w:shd w:val="clear" w:color="auto" w:fill="FFFFFF"/>
-        </w:rPr>
-        <w:t>with regard to</w:t>
-      </w:r>
-      <w:proofErr w:type="gramEnd"/>
-      <w:r>
-        <w:rPr>
-          <w:rFonts w:ascii="Times New Roman" w:hAnsi="Times New Roman" w:cs="Times New Roman"/>
-          <w:color w:val="000000" w:themeColor="text1"/>
-          <w:sz w:val="24"/>
-          <w:szCs w:val="24"/>
-          <w:shd w:val="clear" w:color="auto" w:fill="FFFFFF"/>
-        </w:rPr>
-        <w:t xml:space="preserve"> the sample size (CITE). Starting with a minimal number of 20 participants (CITE), we will continue data collection until we reach or exceed BF10 = 20 or BF01 = 1/20. This would constitute “strong” evidence for the alternative or null hypothesis respectively (CITE).</w:t>
-      </w:r>
-      <w:r>
-        <w:rPr>
           <w:rFonts w:ascii="Times New Roman" w:eastAsia="Times New Roman" w:hAnsi="Times New Roman" w:cs="Times New Roman"/>
           <w:bCs/>
           <w:color w:val="000000" w:themeColor="text1"/>
           <w:sz w:val="24"/>
           <w:szCs w:val="24"/>
         </w:rPr>
+      </w:pPr>
+      <w:r>
+        <w:rPr>
+          <w:rFonts w:ascii="Times New Roman" w:hAnsi="Times New Roman" w:cs="Times New Roman"/>
+          <w:color w:val="000000" w:themeColor="text1"/>
+          <w:sz w:val="24"/>
+          <w:szCs w:val="24"/>
+          <w:shd w:val="clear" w:color="auto" w:fill="FFFFFF"/>
+        </w:rPr>
+        <w:t xml:space="preserve">A </w:t>
+      </w:r>
+      <w:r>
+        <w:rPr>
+          <w:rFonts w:ascii="Times New Roman" w:hAnsi="Times New Roman" w:cs="Times New Roman"/>
+          <w:color w:val="000000" w:themeColor="text1"/>
+          <w:sz w:val="24"/>
+          <w:szCs w:val="24"/>
+          <w:shd w:val="clear" w:color="auto" w:fill="FFFFFF"/>
+        </w:rPr>
+        <w:t>Sequential Bayes Factors</w:t>
+      </w:r>
+      <w:r>
+        <w:rPr>
+          <w:rFonts w:ascii="Times New Roman" w:hAnsi="Times New Roman" w:cs="Times New Roman"/>
+          <w:color w:val="000000" w:themeColor="text1"/>
+          <w:sz w:val="24"/>
+          <w:szCs w:val="24"/>
+          <w:shd w:val="clear" w:color="auto" w:fill="FFFFFF"/>
+        </w:rPr>
+        <w:t xml:space="preserve"> approach will be taken </w:t>
+      </w:r>
+      <w:r>
+        <w:rPr>
+          <w:rFonts w:ascii="Times New Roman" w:hAnsi="Times New Roman" w:cs="Times New Roman"/>
+          <w:color w:val="000000" w:themeColor="text1"/>
+          <w:sz w:val="24"/>
+          <w:szCs w:val="24"/>
+          <w:shd w:val="clear" w:color="auto" w:fill="FFFFFF"/>
+        </w:rPr>
+        <w:t xml:space="preserve">with regard to the sample size </w:t>
+      </w:r>
+      <w:r>
+        <w:rPr>
+          <w:rFonts w:ascii="Times New Roman" w:hAnsi="Times New Roman" w:cs="Times New Roman"/>
+          <w:color w:val="000000" w:themeColor="text1"/>
+          <w:sz w:val="24"/>
+          <w:szCs w:val="24"/>
+          <w:shd w:val="clear" w:color="auto" w:fill="FFFFFF"/>
+        </w:rPr>
+        <w:fldChar w:fldCharType="begin" w:fldLock="1"/>
+      </w:r>
+      <w:r>
+        <w:rPr>
+          <w:rFonts w:ascii="Times New Roman" w:hAnsi="Times New Roman" w:cs="Times New Roman"/>
+          <w:color w:val="000000" w:themeColor="text1"/>
+          <w:sz w:val="24"/>
+          <w:szCs w:val="24"/>
+          <w:shd w:val="clear" w:color="auto" w:fill="FFFFFF"/>
+        </w:rPr>
+        <w:instrText>ADDIN CSL_CITATION {"citationItems":[{"id":"ITEM-1","itemData":{"author":[{"dropping-particle":"","family":"Schönbrodt","given":"Felix D.","non-dropping-particle":"","parse-names":false,"suffix":""},{"dropping-particle":"","family":"Wagenmakers","given":"Eric-Jan","non-dropping-particle":"","parse-names":false,"suffix":""},{"dropping-particle":"","family":"Zehetleitner","given":"Michael","non-dropping-particle":"","parse-names":false,"suffix":""},{"dropping-particle":"","family":"Perugini","given":"Marco","non-dropping-particle":"","parse-names":false,"suffix":""}],"container-title":"Psychological Methods","id":"ITEM-1","issue":"2","issued":{"date-parts":[["2017"]]},"page":"322-339","title":"Sequential hypothesis testing with Bayes Factors: Efficiently testing mean differences","type":"article-journal","volume":"22"},"uris":["http://www.mendeley.com/documents/?uuid=47210a5e-7ebe-4540-a30c-aca5bcc00458"]}],"mendeley":{"formattedCitation":"(Schönbrodt, Wagenmakers, Zehetleitner, &amp; Perugini, 2017)","plainTextFormattedCitation":"(Schönbrodt, Wagenmakers, Zehetleitner, &amp; Perugini, 2017)","previouslyFormattedCitation":"(Schönbrodt, Wagenmakers, Zehetleitner, &amp; Perugini, 2017)"},"properties":{"noteIndex":0},"schema":"https://github.com/citation-style-language/schema/raw/master/csl-citation.json"}</w:instrText>
+      </w:r>
+      <w:r>
+        <w:rPr>
+          <w:rFonts w:ascii="Times New Roman" w:hAnsi="Times New Roman" w:cs="Times New Roman"/>
+          <w:color w:val="000000" w:themeColor="text1"/>
+          <w:sz w:val="24"/>
+          <w:szCs w:val="24"/>
+          <w:shd w:val="clear" w:color="auto" w:fill="FFFFFF"/>
+        </w:rPr>
+        <w:fldChar w:fldCharType="separate"/>
+      </w:r>
+      <w:r>
+        <w:rPr>
+          <w:rFonts w:ascii="Times New Roman" w:hAnsi="Times New Roman" w:cs="Times New Roman"/>
+          <w:noProof/>
+          <w:color w:val="000000" w:themeColor="text1"/>
+          <w:sz w:val="24"/>
+          <w:szCs w:val="24"/>
+          <w:shd w:val="clear" w:color="auto" w:fill="FFFFFF"/>
+        </w:rPr>
+        <w:t>(Schönbrodt, Wagenmakers, Zehetleitner, &amp; Perugini, 2017)</w:t>
+      </w:r>
+      <w:r>
+        <w:rPr>
+          <w:rFonts w:ascii="Times New Roman" w:hAnsi="Times New Roman" w:cs="Times New Roman"/>
+          <w:color w:val="000000" w:themeColor="text1"/>
+          <w:sz w:val="24"/>
+          <w:szCs w:val="24"/>
+          <w:shd w:val="clear" w:color="auto" w:fill="FFFFFF"/>
+        </w:rPr>
+        <w:fldChar w:fldCharType="end"/>
+      </w:r>
+      <w:r>
+        <w:rPr>
+          <w:rFonts w:ascii="Times New Roman" w:hAnsi="Times New Roman" w:cs="Times New Roman"/>
+          <w:color w:val="000000" w:themeColor="text1"/>
+          <w:sz w:val="24"/>
+          <w:szCs w:val="24"/>
+          <w:shd w:val="clear" w:color="auto" w:fill="FFFFFF"/>
+        </w:rPr>
+        <w:t>. Starting with a minimal number of 20 participants (</w:t>
+      </w:r>
+      <w:proofErr w:type="spellStart"/>
+      <w:r>
+        <w:rPr>
+          <w:rFonts w:ascii="Times New Roman" w:hAnsi="Times New Roman" w:cs="Times New Roman"/>
+          <w:noProof/>
+          <w:color w:val="000000" w:themeColor="text1"/>
+          <w:sz w:val="24"/>
+          <w:szCs w:val="24"/>
+          <w:shd w:val="clear" w:color="auto" w:fill="FFFFFF"/>
+        </w:rPr>
+        <w:t>Schönbrodt</w:t>
+      </w:r>
+      <w:proofErr w:type="spellEnd"/>
+      <w:r>
+        <w:rPr>
+          <w:rFonts w:ascii="Times New Roman" w:hAnsi="Times New Roman" w:cs="Times New Roman"/>
+          <w:noProof/>
+          <w:color w:val="000000" w:themeColor="text1"/>
+          <w:sz w:val="24"/>
+          <w:szCs w:val="24"/>
+          <w:shd w:val="clear" w:color="auto" w:fill="FFFFFF"/>
+        </w:rPr>
+        <w:t xml:space="preserve"> et al., 2017</w:t>
+      </w:r>
+      <w:r>
+        <w:rPr>
+          <w:rFonts w:ascii="Times New Roman" w:hAnsi="Times New Roman" w:cs="Times New Roman"/>
+          <w:color w:val="000000" w:themeColor="text1"/>
+          <w:sz w:val="24"/>
+          <w:szCs w:val="24"/>
+          <w:shd w:val="clear" w:color="auto" w:fill="FFFFFF"/>
+        </w:rPr>
+        <w:t>), we will continue data collection until we reach or exceed BF10 = 20 or BF01 = 1/20. This would constitute “strong” evidence for the alternative o</w:t>
+      </w:r>
+      <w:r>
+        <w:rPr>
+          <w:rFonts w:ascii="Times New Roman" w:hAnsi="Times New Roman" w:cs="Times New Roman"/>
+          <w:color w:val="000000" w:themeColor="text1"/>
+          <w:sz w:val="24"/>
+          <w:szCs w:val="24"/>
+          <w:shd w:val="clear" w:color="auto" w:fill="FFFFFF"/>
+        </w:rPr>
+        <w:t xml:space="preserve">r null hypothesis respectively </w:t>
+      </w:r>
+      <w:r>
+        <w:rPr>
+          <w:rFonts w:ascii="Times New Roman" w:hAnsi="Times New Roman" w:cs="Times New Roman"/>
+          <w:color w:val="000000" w:themeColor="text1"/>
+          <w:sz w:val="24"/>
+          <w:szCs w:val="24"/>
+          <w:shd w:val="clear" w:color="auto" w:fill="FFFFFF"/>
+        </w:rPr>
+        <w:fldChar w:fldCharType="begin" w:fldLock="1"/>
+      </w:r>
+      <w:r>
+        <w:rPr>
+          <w:rFonts w:ascii="Times New Roman" w:hAnsi="Times New Roman" w:cs="Times New Roman"/>
+          <w:color w:val="000000" w:themeColor="text1"/>
+          <w:sz w:val="24"/>
+          <w:szCs w:val="24"/>
+          <w:shd w:val="clear" w:color="auto" w:fill="FFFFFF"/>
+        </w:rPr>
+        <w:instrText>ADDIN CSL_CITATION {"citationItems":[{"id":"ITEM-1","itemData":{"author":[{"dropping-particle":"","family":"Kass","given":"Robert E.","non-dropping-particle":"","parse-names":false,"suffix":""},{"dropping-particle":"","family":"Raftery","given":"Adrian E.","non-dropping-particle":"","parse-names":false,"suffix":""}],"container-title":"Journal of the American Statistical Association","id":"ITEM-1","issue":"430","issued":{"date-parts":[["1995"]]},"page":"773-795","title":"Bayes factors","type":"article-journal","volume":"90"},"uris":["http://www.mendeley.com/documents/?uuid=4beab659-1aec-415f-9438-cff8cf06e109"]}],"mendeley":{"formattedCitation":"(Kass &amp; Raftery, 1995)","manualFormatting":"(Jeffreys, 1961; Kass &amp; Raftery, 1995)","plainTextFormattedCitation":"(Kass &amp; Raftery, 1995)","previouslyFormattedCitation":"(Kass &amp; Raftery, 1995)"},"properties":{"noteIndex":0},"schema":"https://github.com/citation-style-language/schema/raw/master/csl-citation.json"}</w:instrText>
+      </w:r>
+      <w:r>
+        <w:rPr>
+          <w:rFonts w:ascii="Times New Roman" w:hAnsi="Times New Roman" w:cs="Times New Roman"/>
+          <w:color w:val="000000" w:themeColor="text1"/>
+          <w:sz w:val="24"/>
+          <w:szCs w:val="24"/>
+          <w:shd w:val="clear" w:color="auto" w:fill="FFFFFF"/>
+        </w:rPr>
+        <w:fldChar w:fldCharType="separate"/>
+      </w:r>
+      <w:r>
+        <w:rPr>
+          <w:rFonts w:ascii="Times New Roman" w:hAnsi="Times New Roman" w:cs="Times New Roman"/>
+          <w:noProof/>
+          <w:color w:val="000000" w:themeColor="text1"/>
+          <w:sz w:val="24"/>
+          <w:szCs w:val="24"/>
+          <w:shd w:val="clear" w:color="auto" w:fill="FFFFFF"/>
+        </w:rPr>
+        <w:t>(</w:t>
+      </w:r>
+      <w:r>
+        <w:rPr>
+          <w:rFonts w:ascii="Times New Roman" w:hAnsi="Times New Roman" w:cs="Times New Roman"/>
+          <w:noProof/>
+          <w:color w:val="000000" w:themeColor="text1"/>
+          <w:sz w:val="24"/>
+          <w:szCs w:val="24"/>
+          <w:shd w:val="clear" w:color="auto" w:fill="FFFFFF"/>
+        </w:rPr>
+        <w:t xml:space="preserve">Jeffreys, 1961; </w:t>
+      </w:r>
+      <w:r>
+        <w:rPr>
+          <w:rFonts w:ascii="Times New Roman" w:hAnsi="Times New Roman" w:cs="Times New Roman"/>
+          <w:noProof/>
+          <w:color w:val="000000" w:themeColor="text1"/>
+          <w:sz w:val="24"/>
+          <w:szCs w:val="24"/>
+          <w:shd w:val="clear" w:color="auto" w:fill="FFFFFF"/>
+        </w:rPr>
+        <w:t>Kass &amp; Raftery, 1995)</w:t>
+      </w:r>
+      <w:r>
+        <w:rPr>
+          <w:rFonts w:ascii="Times New Roman" w:hAnsi="Times New Roman" w:cs="Times New Roman"/>
+          <w:color w:val="000000" w:themeColor="text1"/>
+          <w:sz w:val="24"/>
+          <w:szCs w:val="24"/>
+          <w:shd w:val="clear" w:color="auto" w:fill="FFFFFF"/>
+        </w:rPr>
+        <w:fldChar w:fldCharType="end"/>
+      </w:r>
+      <w:r>
+        <w:rPr>
+          <w:rFonts w:ascii="Times New Roman" w:hAnsi="Times New Roman" w:cs="Times New Roman"/>
+          <w:color w:val="000000" w:themeColor="text1"/>
+          <w:sz w:val="24"/>
+          <w:szCs w:val="24"/>
+          <w:shd w:val="clear" w:color="auto" w:fill="FFFFFF"/>
+        </w:rPr>
+        <w:t>.</w:t>
+      </w:r>
+      <w:r>
+        <w:rPr>
+          <w:rFonts w:ascii="Times New Roman" w:eastAsia="Times New Roman" w:hAnsi="Times New Roman" w:cs="Times New Roman"/>
+          <w:bCs/>
+          <w:color w:val="000000" w:themeColor="text1"/>
+          <w:sz w:val="24"/>
+          <w:szCs w:val="24"/>
+        </w:rPr>
         <w:t xml:space="preserve"> </w:t>
+      </w:r>
+    </w:p>
+    <w:p>
+      <w:pPr>
+        <w:spacing w:afterLines="160" w:after="384" w:line="276" w:lineRule="auto"/>
+        <w:contextualSpacing/>
+        <w:rPr>
+          <w:rFonts w:ascii="Times New Roman" w:eastAsia="Times New Roman" w:hAnsi="Times New Roman" w:cs="Times New Roman"/>
+          <w:bCs/>
+          <w:color w:val="000000" w:themeColor="text1"/>
+          <w:sz w:val="24"/>
+          <w:szCs w:val="24"/>
+        </w:rPr>
+      </w:pPr>
+    </w:p>
+    <w:p>
+      <w:pPr>
+        <w:spacing w:afterLines="160" w:after="384" w:line="276" w:lineRule="auto"/>
+        <w:contextualSpacing/>
+        <w:rPr>
+          <w:rFonts w:ascii="Times New Roman" w:eastAsia="Times New Roman" w:hAnsi="Times New Roman" w:cs="Times New Roman"/>
+          <w:b/>
+          <w:bCs/>
+          <w:color w:val="000000" w:themeColor="text1"/>
+          <w:sz w:val="24"/>
+          <w:szCs w:val="24"/>
+        </w:rPr>
+      </w:pPr>
+      <w:r>
+        <w:rPr>
+          <w:rFonts w:ascii="Times New Roman" w:eastAsia="Times New Roman" w:hAnsi="Times New Roman" w:cs="Times New Roman"/>
+          <w:b/>
+          <w:bCs/>
+          <w:color w:val="000000" w:themeColor="text1"/>
+          <w:sz w:val="24"/>
+          <w:szCs w:val="24"/>
+        </w:rPr>
+        <w:t>References</w:t>
+      </w:r>
+    </w:p>
+    <w:p>
+      <w:pPr>
+        <w:widowControl w:val="0"/>
+        <w:autoSpaceDE w:val="0"/>
+        <w:autoSpaceDN w:val="0"/>
+        <w:adjustRightInd w:val="0"/>
+        <w:spacing w:after="380" w:line="240" w:lineRule="auto"/>
+        <w:ind w:left="480" w:hanging="480"/>
+        <w:rPr>
+          <w:rFonts w:ascii="Times New Roman" w:hAnsi="Times New Roman" w:cs="Times New Roman"/>
+          <w:noProof/>
+          <w:sz w:val="24"/>
+          <w:szCs w:val="24"/>
+        </w:rPr>
+      </w:pPr>
+      <w:r>
+        <w:rPr>
+          <w:rFonts w:ascii="Times New Roman" w:hAnsi="Times New Roman" w:cs="Times New Roman"/>
+          <w:color w:val="000000" w:themeColor="text1"/>
+          <w:sz w:val="24"/>
+          <w:szCs w:val="24"/>
+        </w:rPr>
+        <w:fldChar w:fldCharType="begin" w:fldLock="1"/>
+      </w:r>
+      <w:r>
+        <w:rPr>
+          <w:rFonts w:ascii="Times New Roman" w:hAnsi="Times New Roman" w:cs="Times New Roman"/>
+          <w:color w:val="000000" w:themeColor="text1"/>
+          <w:sz w:val="24"/>
+          <w:szCs w:val="24"/>
+        </w:rPr>
+        <w:instrText xml:space="preserve">ADDIN Mendeley Bibliography CSL_BIBLIOGRAPHY </w:instrText>
+      </w:r>
+      <w:r>
+        <w:rPr>
+          <w:rFonts w:ascii="Times New Roman" w:hAnsi="Times New Roman" w:cs="Times New Roman"/>
+          <w:color w:val="000000" w:themeColor="text1"/>
+          <w:sz w:val="24"/>
+          <w:szCs w:val="24"/>
+        </w:rPr>
+        <w:fldChar w:fldCharType="separate"/>
+      </w:r>
+      <w:r>
+        <w:rPr>
+          <w:rFonts w:ascii="Times New Roman" w:hAnsi="Times New Roman" w:cs="Times New Roman"/>
+          <w:noProof/>
+          <w:sz w:val="24"/>
+          <w:szCs w:val="24"/>
+        </w:rPr>
+        <w:t xml:space="preserve">Humphreys, G. W., &amp; Müller, H. J. (1993). Search via Recursive Rejection (SERR): A connectionist model of visual search. </w:t>
+      </w:r>
+      <w:r>
+        <w:rPr>
+          <w:rFonts w:ascii="Times New Roman" w:hAnsi="Times New Roman" w:cs="Times New Roman"/>
+          <w:i/>
+          <w:iCs/>
+          <w:noProof/>
+          <w:sz w:val="24"/>
+          <w:szCs w:val="24"/>
+        </w:rPr>
+        <w:t>Cognitive Psychology</w:t>
+      </w:r>
+      <w:r>
+        <w:rPr>
+          <w:rFonts w:ascii="Times New Roman" w:hAnsi="Times New Roman" w:cs="Times New Roman"/>
+          <w:noProof/>
+          <w:sz w:val="24"/>
+          <w:szCs w:val="24"/>
+        </w:rPr>
+        <w:t>. http://doi.org/10.1006/cogp.1993.1002</w:t>
+      </w:r>
+    </w:p>
+    <w:p>
+      <w:pPr>
+        <w:widowControl w:val="0"/>
+        <w:autoSpaceDE w:val="0"/>
+        <w:autoSpaceDN w:val="0"/>
+        <w:adjustRightInd w:val="0"/>
+        <w:spacing w:after="380" w:line="240" w:lineRule="auto"/>
+        <w:ind w:left="480" w:hanging="480"/>
+        <w:rPr>
+          <w:rFonts w:ascii="Times New Roman" w:hAnsi="Times New Roman" w:cs="Times New Roman"/>
+          <w:noProof/>
+          <w:sz w:val="24"/>
+          <w:szCs w:val="24"/>
+        </w:rPr>
+      </w:pPr>
+      <w:r>
+        <w:rPr>
+          <w:rFonts w:ascii="Times New Roman" w:hAnsi="Times New Roman" w:cs="Times New Roman"/>
+          <w:noProof/>
+          <w:sz w:val="24"/>
+          <w:szCs w:val="24"/>
+        </w:rPr>
+        <w:t>Jeffreys, H.</w:t>
+      </w:r>
+      <w:r>
+        <w:rPr>
+          <w:rFonts w:ascii="Times New Roman" w:hAnsi="Times New Roman" w:cs="Times New Roman"/>
+          <w:noProof/>
+          <w:sz w:val="24"/>
+          <w:szCs w:val="24"/>
+        </w:rPr>
+        <w:t xml:space="preserve"> (1</w:t>
+      </w:r>
+      <w:r>
+        <w:rPr>
+          <w:rFonts w:ascii="Times New Roman" w:hAnsi="Times New Roman" w:cs="Times New Roman"/>
+          <w:noProof/>
+          <w:sz w:val="24"/>
+          <w:szCs w:val="24"/>
+        </w:rPr>
+        <w:t>961</w:t>
+      </w:r>
+      <w:r>
+        <w:rPr>
+          <w:rFonts w:ascii="Times New Roman" w:hAnsi="Times New Roman" w:cs="Times New Roman"/>
+          <w:noProof/>
+          <w:sz w:val="24"/>
+          <w:szCs w:val="24"/>
+        </w:rPr>
+        <w:t xml:space="preserve">). </w:t>
+      </w:r>
+      <w:r>
+        <w:rPr>
+          <w:rFonts w:ascii="Times New Roman" w:hAnsi="Times New Roman" w:cs="Times New Roman"/>
+          <w:i/>
+          <w:noProof/>
+          <w:sz w:val="24"/>
+          <w:szCs w:val="24"/>
+        </w:rPr>
+        <w:t xml:space="preserve">Theory of probability. </w:t>
+      </w:r>
+      <w:r>
+        <w:rPr>
+          <w:rFonts w:ascii="Times New Roman" w:hAnsi="Times New Roman" w:cs="Times New Roman"/>
+          <w:noProof/>
+          <w:sz w:val="24"/>
+          <w:szCs w:val="24"/>
+        </w:rPr>
+        <w:t>Oxford University Press</w:t>
+      </w:r>
+    </w:p>
+    <w:p>
+      <w:pPr>
+        <w:widowControl w:val="0"/>
+        <w:autoSpaceDE w:val="0"/>
+        <w:autoSpaceDN w:val="0"/>
+        <w:adjustRightInd w:val="0"/>
+        <w:spacing w:after="380" w:line="240" w:lineRule="auto"/>
+        <w:ind w:left="480" w:hanging="480"/>
+        <w:rPr>
+          <w:rFonts w:ascii="Times New Roman" w:hAnsi="Times New Roman" w:cs="Times New Roman"/>
+          <w:noProof/>
+          <w:sz w:val="24"/>
+          <w:szCs w:val="24"/>
+        </w:rPr>
+      </w:pPr>
+      <w:r>
+        <w:rPr>
+          <w:rFonts w:ascii="Times New Roman" w:hAnsi="Times New Roman" w:cs="Times New Roman"/>
+          <w:noProof/>
+          <w:sz w:val="24"/>
+          <w:szCs w:val="24"/>
+        </w:rPr>
+        <w:lastRenderedPageBreak/>
+        <w:t xml:space="preserve">Kass, R. E., &amp; Raftery, A. E. (1995). Bayes factors. </w:t>
+      </w:r>
+      <w:r>
+        <w:rPr>
+          <w:rFonts w:ascii="Times New Roman" w:hAnsi="Times New Roman" w:cs="Times New Roman"/>
+          <w:i/>
+          <w:iCs/>
+          <w:noProof/>
+          <w:sz w:val="24"/>
+          <w:szCs w:val="24"/>
+        </w:rPr>
+        <w:t>Journal of the American Statistical Association</w:t>
+      </w:r>
+      <w:r>
+        <w:rPr>
+          <w:rFonts w:ascii="Times New Roman" w:hAnsi="Times New Roman" w:cs="Times New Roman"/>
+          <w:noProof/>
+          <w:sz w:val="24"/>
+          <w:szCs w:val="24"/>
+        </w:rPr>
+        <w:t xml:space="preserve">, </w:t>
+      </w:r>
+      <w:r>
+        <w:rPr>
+          <w:rFonts w:ascii="Times New Roman" w:hAnsi="Times New Roman" w:cs="Times New Roman"/>
+          <w:i/>
+          <w:iCs/>
+          <w:noProof/>
+          <w:sz w:val="24"/>
+          <w:szCs w:val="24"/>
+        </w:rPr>
+        <w:t>90</w:t>
+      </w:r>
+      <w:r>
+        <w:rPr>
+          <w:rFonts w:ascii="Times New Roman" w:hAnsi="Times New Roman" w:cs="Times New Roman"/>
+          <w:noProof/>
+          <w:sz w:val="24"/>
+          <w:szCs w:val="24"/>
+        </w:rPr>
+        <w:t>(430), 773–795.</w:t>
+      </w:r>
+    </w:p>
+    <w:p>
+      <w:pPr>
+        <w:widowControl w:val="0"/>
+        <w:autoSpaceDE w:val="0"/>
+        <w:autoSpaceDN w:val="0"/>
+        <w:adjustRightInd w:val="0"/>
+        <w:spacing w:after="380" w:line="240" w:lineRule="auto"/>
+        <w:ind w:left="480" w:hanging="480"/>
+        <w:rPr>
+          <w:rFonts w:ascii="Times New Roman" w:hAnsi="Times New Roman" w:cs="Times New Roman"/>
+          <w:noProof/>
+          <w:sz w:val="24"/>
+          <w:szCs w:val="24"/>
+        </w:rPr>
+      </w:pPr>
+      <w:r>
+        <w:rPr>
+          <w:rFonts w:ascii="Times New Roman" w:hAnsi="Times New Roman" w:cs="Times New Roman"/>
+          <w:noProof/>
+          <w:sz w:val="24"/>
+          <w:szCs w:val="24"/>
+        </w:rPr>
+        <w:t xml:space="preserve">Schönbrodt, F. D., Wagenmakers, E.-J., Zehetleitner, M., &amp; Perugini, M. (2017). Sequential hypothesis testing with Bayes Factors: Efficiently testing mean differences. </w:t>
+      </w:r>
+      <w:r>
+        <w:rPr>
+          <w:rFonts w:ascii="Times New Roman" w:hAnsi="Times New Roman" w:cs="Times New Roman"/>
+          <w:i/>
+          <w:iCs/>
+          <w:noProof/>
+          <w:sz w:val="24"/>
+          <w:szCs w:val="24"/>
+        </w:rPr>
+        <w:t>Psychological Methods</w:t>
+      </w:r>
+      <w:r>
+        <w:rPr>
+          <w:rFonts w:ascii="Times New Roman" w:hAnsi="Times New Roman" w:cs="Times New Roman"/>
+          <w:noProof/>
+          <w:sz w:val="24"/>
+          <w:szCs w:val="24"/>
+        </w:rPr>
+        <w:t xml:space="preserve">, </w:t>
+      </w:r>
+      <w:r>
+        <w:rPr>
+          <w:rFonts w:ascii="Times New Roman" w:hAnsi="Times New Roman" w:cs="Times New Roman"/>
+          <w:i/>
+          <w:iCs/>
+          <w:noProof/>
+          <w:sz w:val="24"/>
+          <w:szCs w:val="24"/>
+        </w:rPr>
+        <w:t>22</w:t>
+      </w:r>
+      <w:r>
+        <w:rPr>
+          <w:rFonts w:ascii="Times New Roman" w:hAnsi="Times New Roman" w:cs="Times New Roman"/>
+          <w:noProof/>
+          <w:sz w:val="24"/>
+          <w:szCs w:val="24"/>
+        </w:rPr>
+        <w:t>(2), 322–339.</w:t>
+      </w:r>
+    </w:p>
+    <w:p>
+      <w:pPr>
+        <w:widowControl w:val="0"/>
+        <w:autoSpaceDE w:val="0"/>
+        <w:autoSpaceDN w:val="0"/>
+        <w:adjustRightInd w:val="0"/>
+        <w:spacing w:after="380" w:line="240" w:lineRule="auto"/>
+        <w:ind w:left="480" w:hanging="480"/>
+        <w:rPr>
+          <w:rFonts w:ascii="Times New Roman" w:hAnsi="Times New Roman" w:cs="Times New Roman"/>
+          <w:noProof/>
+          <w:sz w:val="24"/>
+          <w:szCs w:val="24"/>
+        </w:rPr>
+      </w:pPr>
+      <w:r>
+        <w:rPr>
+          <w:rFonts w:ascii="Times New Roman" w:hAnsi="Times New Roman" w:cs="Times New Roman"/>
+          <w:noProof/>
+          <w:sz w:val="24"/>
+          <w:szCs w:val="24"/>
+        </w:rPr>
+        <w:t xml:space="preserve">Wang, Z., Buetti, S., &amp; Lleras, A. (2017). Predicting search performance in heterogeneous visual search scenes with real-world objects. </w:t>
+      </w:r>
+      <w:r>
+        <w:rPr>
+          <w:rFonts w:ascii="Times New Roman" w:hAnsi="Times New Roman" w:cs="Times New Roman"/>
+          <w:i/>
+          <w:iCs/>
+          <w:noProof/>
+          <w:sz w:val="24"/>
+          <w:szCs w:val="24"/>
+        </w:rPr>
+        <w:t>Collabra</w:t>
+      </w:r>
+      <w:r>
+        <w:rPr>
+          <w:rFonts w:ascii="Times New Roman" w:hAnsi="Times New Roman" w:cs="Times New Roman"/>
+          <w:noProof/>
+          <w:sz w:val="24"/>
+          <w:szCs w:val="24"/>
+        </w:rPr>
+        <w:t xml:space="preserve">, </w:t>
+      </w:r>
+      <w:r>
+        <w:rPr>
+          <w:rFonts w:ascii="Times New Roman" w:hAnsi="Times New Roman" w:cs="Times New Roman"/>
+          <w:i/>
+          <w:iCs/>
+          <w:noProof/>
+          <w:sz w:val="24"/>
+          <w:szCs w:val="24"/>
+        </w:rPr>
+        <w:t>3</w:t>
+      </w:r>
+      <w:r>
+        <w:rPr>
+          <w:rFonts w:ascii="Times New Roman" w:hAnsi="Times New Roman" w:cs="Times New Roman"/>
+          <w:noProof/>
+          <w:sz w:val="24"/>
+          <w:szCs w:val="24"/>
+        </w:rPr>
+        <w:t>(1), 6. http://doi.org/http://doi.org/10.1525/collabra.53</w:t>
+      </w:r>
+    </w:p>
+    <w:p>
+      <w:pPr>
+        <w:widowControl w:val="0"/>
+        <w:autoSpaceDE w:val="0"/>
+        <w:autoSpaceDN w:val="0"/>
+        <w:adjustRightInd w:val="0"/>
+        <w:spacing w:after="380" w:line="240" w:lineRule="auto"/>
+        <w:ind w:left="480" w:hanging="480"/>
+        <w:rPr>
+          <w:rFonts w:ascii="Times New Roman" w:hAnsi="Times New Roman" w:cs="Times New Roman"/>
+          <w:noProof/>
+          <w:sz w:val="24"/>
+        </w:rPr>
+      </w:pPr>
+      <w:r>
+        <w:rPr>
+          <w:rFonts w:ascii="Times New Roman" w:hAnsi="Times New Roman" w:cs="Times New Roman"/>
+          <w:noProof/>
+          <w:sz w:val="24"/>
+          <w:szCs w:val="24"/>
+        </w:rPr>
+        <w:t xml:space="preserve">Wolfe, J. M., Palmer, E. M., &amp; Horowitz, T. S. (2010). Reaction time distributions constrain models of visual search. </w:t>
+      </w:r>
+      <w:r>
+        <w:rPr>
+          <w:rFonts w:ascii="Times New Roman" w:hAnsi="Times New Roman" w:cs="Times New Roman"/>
+          <w:i/>
+          <w:iCs/>
+          <w:noProof/>
+          <w:sz w:val="24"/>
+          <w:szCs w:val="24"/>
+        </w:rPr>
+        <w:t>Vision Research</w:t>
+      </w:r>
+      <w:r>
+        <w:rPr>
+          <w:rFonts w:ascii="Times New Roman" w:hAnsi="Times New Roman" w:cs="Times New Roman"/>
+          <w:noProof/>
+          <w:sz w:val="24"/>
+          <w:szCs w:val="24"/>
+        </w:rPr>
+        <w:t xml:space="preserve">, </w:t>
+      </w:r>
+      <w:r>
+        <w:rPr>
+          <w:rFonts w:ascii="Times New Roman" w:hAnsi="Times New Roman" w:cs="Times New Roman"/>
+          <w:i/>
+          <w:iCs/>
+          <w:noProof/>
+          <w:sz w:val="24"/>
+          <w:szCs w:val="24"/>
+        </w:rPr>
+        <w:t>50</w:t>
+      </w:r>
+      <w:r>
+        <w:rPr>
+          <w:rFonts w:ascii="Times New Roman" w:hAnsi="Times New Roman" w:cs="Times New Roman"/>
+          <w:noProof/>
+          <w:sz w:val="24"/>
+          <w:szCs w:val="24"/>
+        </w:rPr>
+        <w:t>(14), 1304–1311. http://doi.org/10.1016/j.visres.2009.11.002</w:t>
+      </w:r>
+    </w:p>
+    <w:p>
+      <w:pPr>
+        <w:spacing w:afterLines="160" w:after="384" w:line="276" w:lineRule="auto"/>
+        <w:contextualSpacing/>
+        <w:rPr>
+          <w:rFonts w:ascii="Times New Roman" w:hAnsi="Times New Roman" w:cs="Times New Roman"/>
+          <w:color w:val="000000" w:themeColor="text1"/>
+          <w:sz w:val="24"/>
+          <w:szCs w:val="24"/>
+        </w:rPr>
+      </w:pPr>
+      <w:r>
+        <w:rPr>
+          <w:rFonts w:ascii="Times New Roman" w:hAnsi="Times New Roman" w:cs="Times New Roman"/>
+          <w:color w:val="000000" w:themeColor="text1"/>
+          <w:sz w:val="24"/>
+          <w:szCs w:val="24"/>
+        </w:rPr>
+        <w:fldChar w:fldCharType="end"/>
       </w:r>
     </w:p>
     <w:p>
@@ -2917,4 +4396,16 @@
     </a:ext>
   </a:extLst>
 </a:theme>
+</file>
+
+<file path=customXml/item1.xml><?xml version="1.0" encoding="utf-8"?>
+<b:Sources xmlns:b="http://schemas.openxmlformats.org/officeDocument/2006/bibliography" xmlns="http://schemas.openxmlformats.org/officeDocument/2006/bibliography" SelectedStyle="\APASixthEditionOfficeOnline.xsl" StyleName="APA" Version="6"/>
+</file>
+
+<file path=customXml/itemProps1.xml><?xml version="1.0" encoding="utf-8"?>
+<ds:datastoreItem xmlns:ds="http://schemas.openxmlformats.org/officeDocument/2006/customXml" ds:itemID="{20CD4BD2-8792-40D6-8BFF-BF586696FF7C}">
+  <ds:schemaRefs>
+    <ds:schemaRef ds:uri="http://schemas.openxmlformats.org/officeDocument/2006/bibliography"/>
+  </ds:schemaRefs>
+</ds:datastoreItem>
 </file>
</xml_diff>